<commit_message>
Criação da funcionalidade Salvar
</commit_message>
<xml_diff>
--- a/Configuração ambiente dotNet + angular.docx
+++ b/Configuração ambiente dotNet + angular.docx
@@ -2024,14 +2024,14 @@
       <w:r>
         <w:t xml:space="preserve"> colocar: </w:t>
       </w:r>
-      <w:r>
-        <w:t>BsDropdownModule</w:t>
-      </w:r>
-      <w:r>
-        <w:t>.forRoot()</w:t>
-      </w:r>
-      <w:bookmarkStart w:id="0" w:name="_GoBack"/>
-      <w:bookmarkEnd w:id="0"/>
+      <w:proofErr w:type="spellStart"/>
+      <w:r>
+        <w:t>BsDropdownModule.forRoot</w:t>
+      </w:r>
+      <w:proofErr w:type="spellEnd"/>
+      <w:r>
+        <w:t>()</w:t>
+      </w:r>
     </w:p>
     <w:p>
       <w:pPr>
@@ -3868,6 +3868,99 @@
       <w:r>
         <w:t xml:space="preserve">: </w:t>
       </w:r>
+      <w:r>
+        <w:t xml:space="preserve">Quando for salvar algo e ele for </w:t>
+      </w:r>
+      <w:proofErr w:type="gramStart"/>
+      <w:r>
+        <w:t>do  tipo</w:t>
+      </w:r>
+      <w:proofErr w:type="gramEnd"/>
+      <w:r>
+        <w:t xml:space="preserve"> </w:t>
+      </w:r>
+      <w:proofErr w:type="spellStart"/>
+      <w:r>
+        <w:t>Observable</w:t>
+      </w:r>
+      <w:proofErr w:type="spellEnd"/>
+      <w:r>
+        <w:t xml:space="preserve">, tem que ter um </w:t>
+      </w:r>
+      <w:proofErr w:type="spellStart"/>
+      <w:r>
+        <w:t>subscribe</w:t>
+      </w:r>
+      <w:proofErr w:type="spellEnd"/>
+      <w:r>
+        <w:t xml:space="preserve">, caso não tenha, não será </w:t>
+      </w:r>
+      <w:proofErr w:type="spellStart"/>
+      <w:r>
+        <w:t>execultado</w:t>
+      </w:r>
+      <w:proofErr w:type="spellEnd"/>
+      <w:r>
+        <w:t>.</w:t>
+      </w:r>
+      <w:r>
+        <w:br/>
+      </w:r>
+      <w:r>
+        <w:rPr>
+          <w:noProof/>
+        </w:rPr>
+        <w:lastRenderedPageBreak/>
+        <w:drawing>
+          <wp:inline distT="0" distB="0" distL="0" distR="0" wp14:anchorId="58F9F38E" wp14:editId="0B7E7D94">
+            <wp:extent cx="4772025" cy="1990725"/>
+            <wp:effectExtent l="0" t="0" r="9525" b="9525"/>
+            <wp:docPr id="16" name="Imagem 16"/>
+            <wp:cNvGraphicFramePr>
+              <a:graphicFrameLocks xmlns:a="http://schemas.openxmlformats.org/drawingml/2006/main" noChangeAspect="1"/>
+            </wp:cNvGraphicFramePr>
+            <a:graphic xmlns:a="http://schemas.openxmlformats.org/drawingml/2006/main">
+              <a:graphicData uri="http://schemas.openxmlformats.org/drawingml/2006/picture">
+                <pic:pic xmlns:pic="http://schemas.openxmlformats.org/drawingml/2006/picture">
+                  <pic:nvPicPr>
+                    <pic:cNvPr id="1" name=""/>
+                    <pic:cNvPicPr/>
+                  </pic:nvPicPr>
+                  <pic:blipFill>
+                    <a:blip r:embed="rId19"/>
+                    <a:stretch>
+                      <a:fillRect/>
+                    </a:stretch>
+                  </pic:blipFill>
+                  <pic:spPr>
+                    <a:xfrm>
+                      <a:off x="0" y="0"/>
+                      <a:ext cx="4772025" cy="1990725"/>
+                    </a:xfrm>
+                    <a:prstGeom prst="rect">
+                      <a:avLst/>
+                    </a:prstGeom>
+                  </pic:spPr>
+                </pic:pic>
+              </a:graphicData>
+            </a:graphic>
+          </wp:inline>
+        </w:drawing>
+      </w:r>
+      <w:r>
+        <w:br/>
+      </w:r>
+    </w:p>
+    <w:p>
+      <w:pPr>
+        <w:pStyle w:val="PargrafodaLista"/>
+        <w:numPr>
+          <w:ilvl w:val="0"/>
+          <w:numId w:val="5"/>
+        </w:numPr>
+      </w:pPr>
+      <w:bookmarkStart w:id="0" w:name="_GoBack"/>
+      <w:bookmarkEnd w:id="0"/>
     </w:p>
     <w:sectPr>
       <w:pgSz w:w="11906" w:h="16838"/>

</xml_diff>

<commit_message>
Preenchimento do modal com a linha selecionada
</commit_message>
<xml_diff>
--- a/Configuração ambiente dotNet + angular.docx
+++ b/Configuração ambiente dotNet + angular.docx
@@ -3946,6 +3946,75 @@
             </a:graphic>
           </wp:inline>
         </w:drawing>
+      </w:r>
+      <w:r>
+        <w:br/>
+      </w:r>
+    </w:p>
+    <w:p>
+      <w:pPr>
+        <w:pStyle w:val="PargrafodaLista"/>
+        <w:numPr>
+          <w:ilvl w:val="0"/>
+          <w:numId w:val="5"/>
+        </w:numPr>
+      </w:pPr>
+      <w:r>
+        <w:t xml:space="preserve">Para preencher um modal deve usar o </w:t>
+      </w:r>
+      <w:proofErr w:type="spellStart"/>
+      <w:r>
+        <w:t>registerForm.patchValue</w:t>
+      </w:r>
+      <w:proofErr w:type="spellEnd"/>
+      <w:r>
+        <w:t>().</w:t>
+      </w:r>
+      <w:r>
+        <w:br/>
+      </w:r>
+      <w:r>
+        <w:rPr>
+          <w:noProof/>
+        </w:rPr>
+        <w:drawing>
+          <wp:inline distT="0" distB="0" distL="0" distR="0" wp14:anchorId="24834FB9" wp14:editId="01599CA9">
+            <wp:extent cx="4495800" cy="2057400"/>
+            <wp:effectExtent l="0" t="0" r="0" b="0"/>
+            <wp:docPr id="17" name="Imagem 17"/>
+            <wp:cNvGraphicFramePr>
+              <a:graphicFrameLocks xmlns:a="http://schemas.openxmlformats.org/drawingml/2006/main" noChangeAspect="1"/>
+            </wp:cNvGraphicFramePr>
+            <a:graphic xmlns:a="http://schemas.openxmlformats.org/drawingml/2006/main">
+              <a:graphicData uri="http://schemas.openxmlformats.org/drawingml/2006/picture">
+                <pic:pic xmlns:pic="http://schemas.openxmlformats.org/drawingml/2006/picture">
+                  <pic:nvPicPr>
+                    <pic:cNvPr id="1" name=""/>
+                    <pic:cNvPicPr/>
+                  </pic:nvPicPr>
+                  <pic:blipFill>
+                    <a:blip r:embed="rId20"/>
+                    <a:stretch>
+                      <a:fillRect/>
+                    </a:stretch>
+                  </pic:blipFill>
+                  <pic:spPr>
+                    <a:xfrm>
+                      <a:off x="0" y="0"/>
+                      <a:ext cx="4495800" cy="2057400"/>
+                    </a:xfrm>
+                    <a:prstGeom prst="rect">
+                      <a:avLst/>
+                    </a:prstGeom>
+                  </pic:spPr>
+                </pic:pic>
+              </a:graphicData>
+            </a:graphic>
+          </wp:inline>
+        </w:drawing>
+      </w:r>
+      <w:r>
+        <w:br/>
       </w:r>
       <w:r>
         <w:br/>

</xml_diff>

<commit_message>
Criação dos DTOs no projeto WebApi e inclusão do AutoMapper
</commit_message>
<xml_diff>
--- a/Configuração ambiente dotNet + angular.docx
+++ b/Configuração ambiente dotNet + angular.docx
@@ -407,8 +407,109 @@
           <w:numId w:val="1"/>
         </w:numPr>
       </w:pPr>
-      <w:r>
-        <w:t>D</w:t>
+      <w:proofErr w:type="spellStart"/>
+      <w:r>
+        <w:t>Intalar</w:t>
+      </w:r>
+      <w:proofErr w:type="spellEnd"/>
+      <w:r>
+        <w:t xml:space="preserve"> o </w:t>
+      </w:r>
+      <w:proofErr w:type="spellStart"/>
+      <w:r>
+        <w:t>autoMapper</w:t>
+      </w:r>
+      <w:proofErr w:type="spellEnd"/>
+      <w:r>
+        <w:t>:</w:t>
+      </w:r>
+      <w:r>
+        <w:br/>
+      </w:r>
+      <w:r>
+        <w:t xml:space="preserve">Apertar </w:t>
+      </w:r>
+      <w:proofErr w:type="spellStart"/>
+      <w:r>
+        <w:t>Ctrl</w:t>
+      </w:r>
+      <w:proofErr w:type="spellEnd"/>
+      <w:r>
+        <w:t xml:space="preserve"> + Shift + P    </w:t>
+      </w:r>
+      <w:r>
+        <w:sym w:font="Wingdings" w:char="F0E0"/>
+      </w:r>
+      <w:r>
+        <w:t xml:space="preserve"> Digita: </w:t>
+      </w:r>
+      <w:proofErr w:type="spellStart"/>
+      <w:r>
+        <w:t>Nuget</w:t>
+      </w:r>
+      <w:proofErr w:type="spellEnd"/>
+      <w:r>
+        <w:t xml:space="preserve"> </w:t>
+      </w:r>
+      <w:proofErr w:type="spellStart"/>
+      <w:r>
+        <w:t>Package</w:t>
+      </w:r>
+      <w:proofErr w:type="spellEnd"/>
+      <w:r>
+        <w:t xml:space="preserve"> Manager e depois aperta “ENTER”. </w:t>
+      </w:r>
+      <w:r>
+        <w:sym w:font="Wingdings" w:char="F0E0"/>
+      </w:r>
+      <w:r>
+        <w:t xml:space="preserve"> Digita: </w:t>
+      </w:r>
+      <w:proofErr w:type="spellStart"/>
+      <w:proofErr w:type="gramStart"/>
+      <w:r>
+        <w:t>AutoMapper.Extensions.Microsoft.DependencyInjection</w:t>
+      </w:r>
+      <w:proofErr w:type="spellEnd"/>
+      <w:proofErr w:type="gramEnd"/>
+      <w:r>
+        <w:t xml:space="preserve"> e depois aperta “ENTER”  .  </w:t>
+      </w:r>
+      <w:r>
+        <w:sym w:font="Wingdings" w:char="F0E0"/>
+      </w:r>
+      <w:r>
+        <w:t xml:space="preserve"> Instalar a versão </w:t>
+      </w:r>
+      <w:r>
+        <w:t xml:space="preserve">4.0 ou superior </w:t>
+      </w:r>
+      <w:r>
+        <w:sym w:font="Wingdings" w:char="F0E0"/>
+      </w:r>
+      <w:r>
+        <w:t xml:space="preserve"> Escolher qual projeto quer </w:t>
+      </w:r>
+      <w:proofErr w:type="spellStart"/>
+      <w:r>
+        <w:t>intalar</w:t>
+      </w:r>
+      <w:proofErr w:type="spellEnd"/>
+      <w:r>
+        <w:t xml:space="preserve"> (no caso </w:t>
+      </w:r>
+      <w:proofErr w:type="spellStart"/>
+      <w:r>
+        <w:t>WebApi</w:t>
+      </w:r>
+      <w:proofErr w:type="spellEnd"/>
+      <w:r>
+        <w:t>).</w:t>
+      </w:r>
+      <w:bookmarkStart w:id="0" w:name="_GoBack"/>
+      <w:bookmarkEnd w:id="0"/>
+      <w:r>
+        <w:t xml:space="preserve"> </w:t>
       </w:r>
       <w:r>
         <w:br/>
@@ -818,6 +919,7 @@
         </w:numPr>
       </w:pPr>
       <w:r>
+        <w:lastRenderedPageBreak/>
         <w:t xml:space="preserve">Criar pasta Data -&gt; Criar classe </w:t>
       </w:r>
       <w:proofErr w:type="spellStart"/>
@@ -884,7 +986,6 @@
         </w:numPr>
       </w:pPr>
       <w:r>
-        <w:lastRenderedPageBreak/>
         <w:t xml:space="preserve">Dentro da classe </w:t>
       </w:r>
       <w:proofErr w:type="spellStart"/>
@@ -1109,6 +1210,7 @@
         <w:rPr>
           <w:noProof/>
         </w:rPr>
+        <w:lastRenderedPageBreak/>
         <w:drawing>
           <wp:inline distT="0" distB="0" distL="0" distR="0" wp14:anchorId="75135EFF" wp14:editId="6EA355AA">
             <wp:extent cx="3714750" cy="1771650"/>
@@ -1179,7 +1281,6 @@
         </w:numPr>
       </w:pPr>
       <w:r>
-        <w:lastRenderedPageBreak/>
         <w:t xml:space="preserve">Dentro de </w:t>
       </w:r>
       <w:proofErr w:type="spellStart"/>
@@ -1642,6 +1743,7 @@
         </w:numPr>
       </w:pPr>
       <w:r>
+        <w:lastRenderedPageBreak/>
         <w:t xml:space="preserve">Para criar uma chave </w:t>
       </w:r>
       <w:r>
@@ -1984,7 +2086,6 @@
       </w:r>
       <w:proofErr w:type="spellStart"/>
       <w:r>
-        <w:lastRenderedPageBreak/>
         <w:t>BsDropdownModule</w:t>
       </w:r>
       <w:proofErr w:type="spellEnd"/>
@@ -2508,6 +2609,7 @@
         <w:rPr>
           <w:noProof/>
         </w:rPr>
+        <w:lastRenderedPageBreak/>
         <w:t xml:space="preserve">Tsconfig.json </w:t>
       </w:r>
       <w:r>
@@ -3054,6 +3156,7 @@
         <w:rPr>
           <w:noProof/>
         </w:rPr>
+        <w:lastRenderedPageBreak/>
         <w:drawing>
           <wp:inline distT="0" distB="0" distL="0" distR="0" wp14:anchorId="00B56F44" wp14:editId="33B82178">
             <wp:extent cx="3286125" cy="1554572"/>
@@ -3143,7 +3246,6 @@
         <w:rPr>
           <w:noProof/>
         </w:rPr>
-        <w:lastRenderedPageBreak/>
         <w:drawing>
           <wp:inline distT="0" distB="0" distL="0" distR="0" wp14:anchorId="3C3D5D42" wp14:editId="496664D5">
             <wp:extent cx="3305175" cy="1595454"/>
@@ -3307,6 +3409,7 @@
         <w:rPr>
           <w:noProof/>
         </w:rPr>
+        <w:lastRenderedPageBreak/>
         <w:drawing>
           <wp:inline distT="0" distB="0" distL="0" distR="0" wp14:anchorId="60C5418E" wp14:editId="388B9B03">
             <wp:extent cx="5400040" cy="1060450"/>
@@ -3403,7 +3506,6 @@
         <w:rPr>
           <w:noProof/>
         </w:rPr>
-        <w:lastRenderedPageBreak/>
         <w:drawing>
           <wp:inline distT="0" distB="0" distL="0" distR="0" wp14:anchorId="4A8896EA" wp14:editId="72C8CDA9">
             <wp:extent cx="3752850" cy="2381250"/>
@@ -3456,6 +3558,7 @@
         <w:rPr>
           <w:noProof/>
         </w:rPr>
+        <w:lastRenderedPageBreak/>
         <mc:AlternateContent>
           <mc:Choice Requires="wps">
             <w:drawing>
@@ -3910,7 +4013,6 @@
         <w:rPr>
           <w:noProof/>
         </w:rPr>
-        <w:lastRenderedPageBreak/>
         <w:drawing>
           <wp:inline distT="0" distB="0" distL="0" distR="0" wp14:anchorId="58F9F38E" wp14:editId="0B7E7D94">
             <wp:extent cx="4772025" cy="1990725"/>
@@ -3960,6 +4062,7 @@
         </w:numPr>
       </w:pPr>
       <w:r>
+        <w:lastRenderedPageBreak/>
         <w:t xml:space="preserve">Para preencher um modal deve usar o </w:t>
       </w:r>
       <w:proofErr w:type="spellStart"/>
@@ -4028,8 +4131,6 @@
           <w:numId w:val="5"/>
         </w:numPr>
       </w:pPr>
-      <w:bookmarkStart w:id="0" w:name="_GoBack"/>
-      <w:bookmarkEnd w:id="0"/>
     </w:p>
     <w:sectPr>
       <w:pgSz w:w="11906" w:h="16838"/>

</xml_diff>

<commit_message>
Atualização do documento sobre [ApiControlle] dentro do controller.
</commit_message>
<xml_diff>
--- a/Configuração ambiente dotNet + angular.docx
+++ b/Configuração ambiente dotNet + angular.docx
@@ -425,8 +425,6 @@
       </w:r>
       <w:r>
         <w:br/>
-      </w:r>
-      <w:r>
         <w:t xml:space="preserve">Apertar </w:t>
       </w:r>
       <w:proofErr w:type="spellStart"/>
@@ -479,10 +477,7 @@
         <w:sym w:font="Wingdings" w:char="F0E0"/>
       </w:r>
       <w:r>
-        <w:t xml:space="preserve"> Instalar a versão </w:t>
-      </w:r>
-      <w:r>
-        <w:t xml:space="preserve">4.0 ou superior </w:t>
+        <w:t xml:space="preserve"> Instalar a versão 4.0 ou superior </w:t>
       </w:r>
       <w:r>
         <w:sym w:font="Wingdings" w:char="F0E0"/>
@@ -504,12 +499,7 @@
       </w:r>
       <w:proofErr w:type="spellEnd"/>
       <w:r>
-        <w:t>).</w:t>
-      </w:r>
-      <w:bookmarkStart w:id="0" w:name="_GoBack"/>
-      <w:bookmarkEnd w:id="0"/>
-      <w:r>
-        <w:t xml:space="preserve"> </w:t>
+        <w:t xml:space="preserve">). </w:t>
       </w:r>
       <w:r>
         <w:br/>
@@ -4131,6 +4121,87 @@
           <w:numId w:val="5"/>
         </w:numPr>
       </w:pPr>
+      <w:r>
+        <w:t xml:space="preserve">Para os Data </w:t>
+      </w:r>
+      <w:proofErr w:type="spellStart"/>
+      <w:r>
+        <w:t>Notations</w:t>
+      </w:r>
+      <w:proofErr w:type="spellEnd"/>
+      <w:r>
+        <w:t xml:space="preserve"> funcionarem, dentro do </w:t>
+      </w:r>
+      <w:proofErr w:type="spellStart"/>
+      <w:r>
+        <w:t>controller</w:t>
+      </w:r>
+      <w:proofErr w:type="spellEnd"/>
+      <w:r>
+        <w:t xml:space="preserve"> deve possuir o [</w:t>
+      </w:r>
+      <w:proofErr w:type="spellStart"/>
+      <w:r>
+        <w:t>ApiController</w:t>
+      </w:r>
+      <w:proofErr w:type="spellEnd"/>
+      <w:r>
+        <w:t>].</w:t>
+      </w:r>
+      <w:r>
+        <w:br/>
+      </w:r>
+      <w:r>
+        <w:rPr>
+          <w:noProof/>
+        </w:rPr>
+        <w:drawing>
+          <wp:inline distT="0" distB="0" distL="0" distR="0" wp14:anchorId="60DB2B6B" wp14:editId="19F36107">
+            <wp:extent cx="2600325" cy="1743075"/>
+            <wp:effectExtent l="0" t="0" r="9525" b="9525"/>
+            <wp:docPr id="18" name="Imagem 18"/>
+            <wp:cNvGraphicFramePr>
+              <a:graphicFrameLocks xmlns:a="http://schemas.openxmlformats.org/drawingml/2006/main" noChangeAspect="1"/>
+            </wp:cNvGraphicFramePr>
+            <a:graphic xmlns:a="http://schemas.openxmlformats.org/drawingml/2006/main">
+              <a:graphicData uri="http://schemas.openxmlformats.org/drawingml/2006/picture">
+                <pic:pic xmlns:pic="http://schemas.openxmlformats.org/drawingml/2006/picture">
+                  <pic:nvPicPr>
+                    <pic:cNvPr id="1" name=""/>
+                    <pic:cNvPicPr/>
+                  </pic:nvPicPr>
+                  <pic:blipFill>
+                    <a:blip r:embed="rId21"/>
+                    <a:stretch>
+                      <a:fillRect/>
+                    </a:stretch>
+                  </pic:blipFill>
+                  <pic:spPr>
+                    <a:xfrm>
+                      <a:off x="0" y="0"/>
+                      <a:ext cx="2600325" cy="1743075"/>
+                    </a:xfrm>
+                    <a:prstGeom prst="rect">
+                      <a:avLst/>
+                    </a:prstGeom>
+                  </pic:spPr>
+                </pic:pic>
+              </a:graphicData>
+            </a:graphic>
+          </wp:inline>
+        </w:drawing>
+      </w:r>
+      <w:r>
+        <w:br/>
+      </w:r>
+      <w:r>
+        <w:br/>
+      </w:r>
+      <w:bookmarkStart w:id="0" w:name="_GoBack"/>
+      <w:bookmarkEnd w:id="0"/>
+      <w:r>
+        <w:br/>
+      </w:r>
     </w:p>
     <w:sectPr>
       <w:pgSz w:w="11906" w:h="16838"/>

</xml_diff>

<commit_message>
Adicionando o Toast nas transações.
</commit_message>
<xml_diff>
--- a/Configuração ambiente dotNet + angular.docx
+++ b/Configuração ambiente dotNet + angular.docx
@@ -2128,856 +2128,195 @@
       <w:pPr>
         <w:pStyle w:val="PargrafodaLista"/>
         <w:numPr>
-          <w:ilvl w:val="0"/>
-          <w:numId w:val="1"/>
-        </w:numPr>
-      </w:pPr>
-      <w:r>
-        <w:t>Baixar Extensões:</w:t>
-      </w:r>
-    </w:p>
-    <w:p>
-      <w:pPr>
-        <w:pStyle w:val="PargrafodaLista"/>
-        <w:numPr>
           <w:ilvl w:val="1"/>
           <w:numId w:val="1"/>
         </w:numPr>
       </w:pPr>
-      <w:r>
-        <w:t xml:space="preserve">Angular Files, Angular </w:t>
-      </w:r>
-      <w:proofErr w:type="spellStart"/>
-      <w:r>
-        <w:t>Language</w:t>
-      </w:r>
-      <w:proofErr w:type="spellEnd"/>
-      <w:r>
-        <w:t xml:space="preserve"> Service, angular2-switcher, Auto </w:t>
-      </w:r>
-      <w:proofErr w:type="spellStart"/>
-      <w:r>
-        <w:t>Rename</w:t>
-      </w:r>
-      <w:proofErr w:type="spellEnd"/>
-      <w:r>
-        <w:t xml:space="preserve"> </w:t>
-      </w:r>
-      <w:proofErr w:type="spellStart"/>
-      <w:r>
-        <w:t>Tag</w:t>
-      </w:r>
-      <w:proofErr w:type="spellEnd"/>
-      <w:r>
-        <w:t xml:space="preserve">, </w:t>
-      </w:r>
-      <w:proofErr w:type="spellStart"/>
-      <w:r>
-        <w:t>Bracket</w:t>
-      </w:r>
-      <w:proofErr w:type="spellEnd"/>
-      <w:r>
-        <w:t xml:space="preserve"> </w:t>
-      </w:r>
-      <w:proofErr w:type="spellStart"/>
-      <w:r>
-        <w:t>Pair</w:t>
-      </w:r>
-      <w:proofErr w:type="spellEnd"/>
-      <w:r>
-        <w:t xml:space="preserve"> </w:t>
-      </w:r>
-      <w:proofErr w:type="spellStart"/>
-      <w:r>
-        <w:t>Colorizer</w:t>
-      </w:r>
-      <w:proofErr w:type="spellEnd"/>
-      <w:r>
-        <w:t xml:space="preserve">, </w:t>
-      </w:r>
-      <w:proofErr w:type="spellStart"/>
-      <w:r>
-        <w:t>c#</w:t>
-      </w:r>
-      <w:proofErr w:type="spellEnd"/>
-      <w:r>
-        <w:t xml:space="preserve"> </w:t>
-      </w:r>
-      <w:proofErr w:type="spellStart"/>
-      <w:r>
-        <w:t>Extensions</w:t>
-      </w:r>
-      <w:proofErr w:type="spellEnd"/>
-      <w:r>
-        <w:t xml:space="preserve">, </w:t>
-      </w:r>
-      <w:proofErr w:type="spellStart"/>
-      <w:r>
-        <w:t>Debugger</w:t>
-      </w:r>
-      <w:proofErr w:type="spellEnd"/>
-      <w:r>
-        <w:t xml:space="preserve"> for Chrome, Live Server, Material </w:t>
-      </w:r>
-      <w:proofErr w:type="spellStart"/>
-      <w:r>
-        <w:t>Icon</w:t>
-      </w:r>
-      <w:proofErr w:type="spellEnd"/>
-      <w:r>
-        <w:t xml:space="preserve"> </w:t>
-      </w:r>
-      <w:proofErr w:type="spellStart"/>
-      <w:r>
-        <w:t>Theme</w:t>
-      </w:r>
-      <w:proofErr w:type="spellEnd"/>
-      <w:r>
-        <w:t xml:space="preserve">, </w:t>
-      </w:r>
       <w:proofErr w:type="spellStart"/>
       <w:r>
         <w:t>npm</w:t>
       </w:r>
       <w:proofErr w:type="spellEnd"/>
       <w:r>
-        <w:t xml:space="preserve">, </w:t>
-      </w:r>
-      <w:proofErr w:type="spellStart"/>
-      <w:r>
-        <w:t>Nuget</w:t>
-      </w:r>
-      <w:proofErr w:type="spellEnd"/>
-      <w:r>
-        <w:t xml:space="preserve"> </w:t>
-      </w:r>
-      <w:proofErr w:type="spellStart"/>
-      <w:r>
-        <w:t>Package</w:t>
-      </w:r>
-      <w:proofErr w:type="spellEnd"/>
-      <w:r>
-        <w:t xml:space="preserve"> Manager, Path </w:t>
-      </w:r>
-      <w:proofErr w:type="spellStart"/>
-      <w:r>
-        <w:t>Intellisense</w:t>
-      </w:r>
-      <w:proofErr w:type="spellEnd"/>
-      <w:r>
-        <w:t xml:space="preserve">, </w:t>
-      </w:r>
-      <w:proofErr w:type="spellStart"/>
-      <w:r>
-        <w:t>Prettier</w:t>
-      </w:r>
-      <w:proofErr w:type="spellEnd"/>
-      <w:r>
-        <w:t xml:space="preserve"> – </w:t>
-      </w:r>
-      <w:proofErr w:type="spellStart"/>
-      <w:r>
-        <w:t>Code</w:t>
-      </w:r>
-      <w:proofErr w:type="spellEnd"/>
-      <w:r>
-        <w:t xml:space="preserve"> </w:t>
-      </w:r>
-      <w:proofErr w:type="spellStart"/>
-      <w:r>
-        <w:t>formatter</w:t>
-      </w:r>
-      <w:proofErr w:type="spellEnd"/>
-      <w:r>
-        <w:t xml:space="preserve">, </w:t>
-      </w:r>
-      <w:proofErr w:type="spellStart"/>
+        <w:t xml:space="preserve"> </w:t>
+      </w:r>
+      <w:proofErr w:type="spellStart"/>
+      <w:r>
+        <w:t>install</w:t>
+      </w:r>
+      <w:proofErr w:type="spellEnd"/>
+      <w:r>
+        <w:t xml:space="preserve"> </w:t>
+      </w:r>
+      <w:proofErr w:type="spellStart"/>
+      <w:r>
+        <w:t>ngx-toastr</w:t>
+      </w:r>
+      <w:proofErr w:type="spellEnd"/>
+      <w:r>
+        <w:t xml:space="preserve"> --</w:t>
+      </w:r>
+      <w:proofErr w:type="spellStart"/>
+      <w:r>
+        <w:t>save</w:t>
+      </w:r>
+      <w:proofErr w:type="spellEnd"/>
+      <w:r>
+        <w:t xml:space="preserve">  </w:t>
+      </w:r>
+      <w:r>
+        <w:sym w:font="Wingdings" w:char="F0E0"/>
+      </w:r>
+      <w:r>
+        <w:t xml:space="preserve"> Em </w:t>
+      </w:r>
+      <w:proofErr w:type="spellStart"/>
+      <w:r>
+        <w:t>imports</w:t>
+      </w:r>
+      <w:proofErr w:type="spellEnd"/>
+      <w:r>
+        <w:t xml:space="preserve"> colocar: </w:t>
+      </w:r>
+      <w:proofErr w:type="spellStart"/>
+      <w:r>
+        <w:t>import</w:t>
+      </w:r>
+      <w:proofErr w:type="spellEnd"/>
+      <w:r>
+        <w:t xml:space="preserve"> </w:t>
+      </w:r>
       <w:proofErr w:type="gramStart"/>
       <w:r>
-        <w:t>TSLint</w:t>
-      </w:r>
-      <w:proofErr w:type="spellEnd"/>
-      <w:r>
-        <w:t xml:space="preserve"> </w:t>
-      </w:r>
-      <w:r>
-        <w:t>,</w:t>
-      </w:r>
+        <w:t xml:space="preserve">{ </w:t>
+      </w:r>
+      <w:proofErr w:type="spellStart"/>
+      <w:r>
+        <w:t>BrowserAnimationsModule</w:t>
+      </w:r>
+      <w:proofErr w:type="spellEnd"/>
       <w:proofErr w:type="gramEnd"/>
       <w:r>
-        <w:t xml:space="preserve"> </w:t>
-      </w:r>
-      <w:proofErr w:type="spellStart"/>
-      <w:r>
-        <w:t>vscode-icons</w:t>
-      </w:r>
-      <w:proofErr w:type="spellEnd"/>
-      <w:r>
-        <w:t xml:space="preserve">, </w:t>
-      </w:r>
-      <w:proofErr w:type="spellStart"/>
-      <w:r>
-        <w:t>typescript</w:t>
-      </w:r>
-      <w:proofErr w:type="spellEnd"/>
-      <w:r>
-        <w:t xml:space="preserve"> </w:t>
-      </w:r>
-      <w:proofErr w:type="spellStart"/>
-      <w:r>
-        <w:t>hero</w:t>
-      </w:r>
-      <w:proofErr w:type="spellEnd"/>
-      <w:r>
-        <w:t xml:space="preserve">, </w:t>
-      </w:r>
-      <w:proofErr w:type="spellStart"/>
-      <w:r>
-        <w:t>TypeScript</w:t>
-      </w:r>
-      <w:proofErr w:type="spellEnd"/>
-      <w:r>
-        <w:t xml:space="preserve"> </w:t>
-      </w:r>
-      <w:proofErr w:type="spellStart"/>
-      <w:r>
-        <w:t>Extension</w:t>
-      </w:r>
-      <w:proofErr w:type="spellEnd"/>
-      <w:r>
-        <w:t xml:space="preserve"> Pack, </w:t>
-      </w:r>
-      <w:proofErr w:type="spellStart"/>
-      <w:r>
-        <w:t>TypeScript</w:t>
-      </w:r>
-      <w:proofErr w:type="spellEnd"/>
-      <w:r>
-        <w:t xml:space="preserve"> </w:t>
-      </w:r>
-      <w:proofErr w:type="spellStart"/>
-      <w:r>
-        <w:t>Importer</w:t>
-      </w:r>
-      <w:proofErr w:type="spellEnd"/>
-    </w:p>
-    <w:p>
-      <w:pPr>
-        <w:rPr>
-          <w:b/>
-          <w:noProof/>
-        </w:rPr>
-      </w:pPr>
-    </w:p>
-    <w:p>
-      <w:pPr>
-        <w:rPr>
-          <w:b/>
-          <w:noProof/>
-        </w:rPr>
-      </w:pPr>
-    </w:p>
-    <w:p>
-      <w:pPr>
-        <w:rPr>
-          <w:b/>
-          <w:noProof/>
-        </w:rPr>
-      </w:pPr>
-    </w:p>
-    <w:p>
-      <w:pPr>
-        <w:rPr>
-          <w:b/>
-          <w:noProof/>
-        </w:rPr>
-      </w:pPr>
-    </w:p>
-    <w:p>
-      <w:pPr>
-        <w:rPr>
-          <w:b/>
-          <w:noProof/>
-        </w:rPr>
-      </w:pPr>
-    </w:p>
-    <w:p>
-      <w:pPr>
-        <w:rPr>
-          <w:b/>
-          <w:noProof/>
-        </w:rPr>
-      </w:pPr>
-    </w:p>
-    <w:p>
-      <w:pPr>
-        <w:rPr>
-          <w:b/>
-          <w:noProof/>
-        </w:rPr>
-      </w:pPr>
-      <w:r>
-        <w:rPr>
-          <w:b/>
-          <w:noProof/>
-        </w:rPr>
-        <w:t>**</w:t>
-      </w:r>
-      <w:r>
-        <w:rPr>
-          <w:b/>
-          <w:noProof/>
-        </w:rPr>
-        <w:t>Informações do</w:t>
-      </w:r>
-      <w:r>
-        <w:rPr>
-          <w:b/>
-          <w:noProof/>
-        </w:rPr>
-        <w:t xml:space="preserve"> Ambiente</w:t>
-      </w:r>
-      <w:r>
-        <w:rPr>
-          <w:b/>
-          <w:noProof/>
-        </w:rPr>
-        <w:t xml:space="preserve"> Angular</w:t>
-      </w:r>
-    </w:p>
-    <w:p>
-      <w:pPr>
-        <w:pStyle w:val="PargrafodaLista"/>
-        <w:numPr>
-          <w:ilvl w:val="0"/>
-          <w:numId w:val="3"/>
-        </w:numPr>
-        <w:rPr>
-          <w:b/>
-          <w:noProof/>
-        </w:rPr>
-      </w:pPr>
-      <w:r>
-        <w:rPr>
-          <w:b/>
-          <w:noProof/>
-        </w:rPr>
-        <w:t>Pastas e Arquivos:</w:t>
-      </w:r>
-    </w:p>
-    <w:p>
-      <w:pPr>
-        <w:pStyle w:val="PargrafodaLista"/>
-        <w:numPr>
-          <w:ilvl w:val="1"/>
-          <w:numId w:val="3"/>
-        </w:numPr>
-        <w:rPr>
-          <w:b/>
-          <w:noProof/>
-        </w:rPr>
-      </w:pPr>
-      <w:r>
-        <w:rPr>
-          <w:noProof/>
-        </w:rPr>
-        <w:t>A pasta e2e é votada mais para teste unitario.</w:t>
-      </w:r>
-    </w:p>
-    <w:p>
-      <w:pPr>
-        <w:pStyle w:val="PargrafodaLista"/>
-        <w:numPr>
-          <w:ilvl w:val="1"/>
-          <w:numId w:val="3"/>
-        </w:numPr>
-        <w:rPr>
-          <w:b/>
-          <w:noProof/>
-        </w:rPr>
-      </w:pPr>
-      <w:r>
-        <w:rPr>
-          <w:noProof/>
-        </w:rPr>
-        <w:t xml:space="preserve">.editorConfig </w:t>
-      </w:r>
-      <w:r>
-        <w:rPr>
-          <w:noProof/>
-        </w:rPr>
+        <w:t xml:space="preserve"> } </w:t>
+      </w:r>
+      <w:proofErr w:type="spellStart"/>
+      <w:r>
+        <w:t>from</w:t>
+      </w:r>
+      <w:proofErr w:type="spellEnd"/>
+      <w:r>
+        <w:t xml:space="preserve"> ‘@angular/</w:t>
+      </w:r>
+      <w:proofErr w:type="spellStart"/>
+      <w:r>
+        <w:t>plantform</w:t>
+      </w:r>
+      <w:proofErr w:type="spellEnd"/>
+      <w:r>
+        <w:t>-browser/</w:t>
+      </w:r>
+      <w:proofErr w:type="spellStart"/>
+      <w:r>
+        <w:t>animations</w:t>
+      </w:r>
+      <w:proofErr w:type="spellEnd"/>
+      <w:r>
+        <w:t>’;</w:t>
+      </w:r>
+      <w:r>
+        <w:br/>
+        <w:t xml:space="preserve">e </w:t>
+      </w:r>
+      <w:proofErr w:type="spellStart"/>
+      <w:r>
+        <w:t>import</w:t>
+      </w:r>
+      <w:proofErr w:type="spellEnd"/>
+      <w:r>
+        <w:t xml:space="preserve"> { </w:t>
+      </w:r>
+      <w:proofErr w:type="spellStart"/>
+      <w:r>
+        <w:t>ToastrModule</w:t>
+      </w:r>
+      <w:proofErr w:type="spellEnd"/>
+      <w:r>
+        <w:t xml:space="preserve"> } </w:t>
+      </w:r>
+      <w:proofErr w:type="spellStart"/>
+      <w:r>
+        <w:t>from</w:t>
+      </w:r>
+      <w:proofErr w:type="spellEnd"/>
+      <w:r>
+        <w:t xml:space="preserve"> ‘</w:t>
+      </w:r>
+      <w:proofErr w:type="spellStart"/>
+      <w:r>
+        <w:t>ngx-toastr</w:t>
+      </w:r>
+      <w:proofErr w:type="spellEnd"/>
+      <w:r>
+        <w:t>’</w:t>
+      </w:r>
+      <w:r>
+        <w:t xml:space="preserve">. </w:t>
+      </w:r>
+      <w:r>
+        <w:br/>
+      </w:r>
+      <w:r>
         <w:sym w:font="Wingdings" w:char="F0E0"/>
       </w:r>
       <w:r>
-        <w:rPr>
-          <w:noProof/>
-        </w:rPr>
-        <w:t xml:space="preserve"> É um arquivo de configuração. Pode ser usada com uma extensão(Prettier) para formatação do editor da extensão, como tamanho da letra, estaçamento... </w:t>
-      </w:r>
-    </w:p>
-    <w:p>
-      <w:pPr>
-        <w:pStyle w:val="PargrafodaLista"/>
-        <w:numPr>
-          <w:ilvl w:val="1"/>
-          <w:numId w:val="3"/>
-        </w:numPr>
-        <w:rPr>
-          <w:b/>
-          <w:noProof/>
-        </w:rPr>
-      </w:pPr>
-      <w:r>
-        <w:rPr>
-          <w:noProof/>
-        </w:rPr>
-        <w:t xml:space="preserve">.angular.json </w:t>
-      </w:r>
-      <w:r>
-        <w:rPr>
-          <w:noProof/>
-        </w:rPr>
-        <w:sym w:font="Wingdings" w:char="F0E0"/>
-      </w:r>
-      <w:r>
-        <w:rPr>
-          <w:noProof/>
-        </w:rPr>
-        <w:t xml:space="preserve"> Faz a configuração e o relacionamento de arquivos. Uns grandes exemplos são a configurações do script e o styles.</w:t>
-      </w:r>
-    </w:p>
-    <w:p>
-      <w:pPr>
-        <w:pStyle w:val="PargrafodaLista"/>
-        <w:numPr>
-          <w:ilvl w:val="1"/>
-          <w:numId w:val="3"/>
-        </w:numPr>
-        <w:rPr>
-          <w:b/>
-          <w:noProof/>
-        </w:rPr>
-      </w:pPr>
-      <w:r>
-        <w:rPr>
-          <w:noProof/>
-        </w:rPr>
-        <w:t xml:space="preserve">Package.json </w:t>
-      </w:r>
-      <w:r>
-        <w:rPr>
-          <w:noProof/>
-        </w:rPr>
-        <w:sym w:font="Wingdings" w:char="F0E0"/>
-      </w:r>
-      <w:r>
-        <w:rPr>
-          <w:noProof/>
-        </w:rPr>
-        <w:t xml:space="preserve"> Possue todas as dependencias do projeto angular. Com esse arquivo, podemos excluir a pasta node_modules. Pois a pasta modules possue</w:t>
-      </w:r>
-      <w:r>
-        <w:rPr>
-          <w:noProof/>
-        </w:rPr>
-        <w:t xml:space="preserve"> as dependências tambem, porem com o npm install no Package.json já baixa todas as dependências necessárias.</w:t>
-      </w:r>
-    </w:p>
-    <w:p>
-      <w:pPr>
-        <w:pStyle w:val="PargrafodaLista"/>
-        <w:numPr>
-          <w:ilvl w:val="1"/>
-          <w:numId w:val="3"/>
-        </w:numPr>
-        <w:rPr>
-          <w:b/>
-          <w:noProof/>
-        </w:rPr>
-      </w:pPr>
-      <w:r>
-        <w:rPr>
-          <w:noProof/>
-        </w:rPr>
-        <w:lastRenderedPageBreak/>
-        <w:t xml:space="preserve">Tsconfig.json </w:t>
-      </w:r>
-      <w:r>
-        <w:rPr>
-          <w:noProof/>
-        </w:rPr>
-        <w:sym w:font="Wingdings" w:char="F0E0"/>
-      </w:r>
-      <w:r>
-        <w:rPr>
-          <w:noProof/>
-        </w:rPr>
-        <w:t xml:space="preserve"> Detalhes da configuração do angular. (Ex: “baseUrl”: “./” é onde configura a raiz do prjeto.)</w:t>
-      </w:r>
-    </w:p>
-    <w:p>
-      <w:pPr>
-        <w:pStyle w:val="PargrafodaLista"/>
-        <w:numPr>
-          <w:ilvl w:val="1"/>
-          <w:numId w:val="3"/>
-        </w:numPr>
-        <w:rPr>
-          <w:b/>
-          <w:noProof/>
-        </w:rPr>
-      </w:pPr>
-      <w:r>
-        <w:rPr>
-          <w:noProof/>
-        </w:rPr>
-        <w:t xml:space="preserve"> </w:t>
-      </w:r>
-      <w:r>
-        <w:rPr>
-          <w:noProof/>
-        </w:rPr>
-        <w:t xml:space="preserve">Tslint.json </w:t>
-      </w:r>
-      <w:r>
-        <w:rPr>
-          <w:noProof/>
-        </w:rPr>
-        <w:sym w:font="Wingdings" w:char="F0E0"/>
-      </w:r>
-      <w:r>
-        <w:rPr>
-          <w:noProof/>
-        </w:rPr>
-        <w:t xml:space="preserve"> Configuração dos espaçamentos, questões dos padrões do JS.</w:t>
-      </w:r>
-    </w:p>
-    <w:p>
-      <w:pPr>
-        <w:pStyle w:val="PargrafodaLista"/>
-        <w:numPr>
-          <w:ilvl w:val="1"/>
-          <w:numId w:val="3"/>
-        </w:numPr>
-        <w:rPr>
-          <w:b/>
-          <w:noProof/>
-        </w:rPr>
-      </w:pPr>
-      <w:r>
-        <w:rPr>
-          <w:noProof/>
-        </w:rPr>
-        <w:t>Pasta SRC possue a raiz do projeto.</w:t>
-      </w:r>
-    </w:p>
-    <w:p>
-      <w:pPr>
-        <w:pStyle w:val="PargrafodaLista"/>
-        <w:numPr>
-          <w:ilvl w:val="2"/>
-          <w:numId w:val="3"/>
-        </w:numPr>
-        <w:rPr>
-          <w:b/>
-          <w:noProof/>
-        </w:rPr>
-      </w:pPr>
-      <w:r>
-        <w:rPr>
-          <w:noProof/>
-        </w:rPr>
-        <w:t xml:space="preserve">Dentro do SRC existe uma pasta APP, onde dentro dela existem 6 arquivos. </w:t>
-      </w:r>
-    </w:p>
-    <w:p>
-      <w:pPr>
-        <w:numPr>
-          <w:ilvl w:val="3"/>
-          <w:numId w:val="3"/>
-        </w:numPr>
-        <w:spacing w:after="0"/>
-        <w:jc w:val="both"/>
-        <w:rPr>
-          <w:b/>
-          <w:noProof/>
-        </w:rPr>
-      </w:pPr>
-      <w:r>
-        <w:rPr>
-          <w:noProof/>
-        </w:rPr>
-        <w:t xml:space="preserve">App.component.ts </w:t>
-      </w:r>
-      <w:r>
-        <w:rPr>
-          <w:noProof/>
-        </w:rPr>
-        <w:sym w:font="Wingdings" w:char="F0E0"/>
-      </w:r>
-      <w:r>
-        <w:rPr>
-          <w:noProof/>
-        </w:rPr>
-        <w:t xml:space="preserve"> </w:t>
-      </w:r>
-      <w:proofErr w:type="spellStart"/>
-      <w:r>
-        <w:t>é</w:t>
-      </w:r>
-      <w:proofErr w:type="spellEnd"/>
-      <w:r>
-        <w:t xml:space="preserve"> um arquivo onde criamos componentes que basicamente são classes em </w:t>
-      </w:r>
-      <w:proofErr w:type="spellStart"/>
-      <w:r>
-        <w:t>typescript</w:t>
-      </w:r>
-      <w:proofErr w:type="spellEnd"/>
-      <w:r>
-        <w:t xml:space="preserve">. Esses componentes </w:t>
-      </w:r>
-      <w:proofErr w:type="spellStart"/>
-      <w:r>
-        <w:t>renderizam</w:t>
-      </w:r>
-      <w:proofErr w:type="spellEnd"/>
-      <w:r>
-        <w:t xml:space="preserve"> </w:t>
-      </w:r>
-      <w:r>
-        <w:t>HTML</w:t>
-      </w:r>
-      <w:r>
-        <w:t>.</w:t>
-      </w:r>
-    </w:p>
-    <w:p>
-      <w:pPr>
-        <w:pStyle w:val="PargrafodaLista"/>
-        <w:numPr>
-          <w:ilvl w:val="3"/>
-          <w:numId w:val="3"/>
-        </w:numPr>
-        <w:rPr>
-          <w:b/>
-          <w:noProof/>
-        </w:rPr>
-      </w:pPr>
-      <w:r>
-        <w:rPr>
-          <w:noProof/>
-        </w:rPr>
-        <w:t>App.component.html</w:t>
-      </w:r>
-      <w:r>
-        <w:rPr>
-          <w:noProof/>
-        </w:rPr>
-        <w:t xml:space="preserve"> </w:t>
-      </w:r>
-      <w:r>
-        <w:rPr>
-          <w:noProof/>
-        </w:rPr>
-        <w:sym w:font="Wingdings" w:char="F0E0"/>
-      </w:r>
-      <w:r>
-        <w:rPr>
-          <w:noProof/>
-        </w:rPr>
-        <w:t xml:space="preserve"> Html..</w:t>
-      </w:r>
-    </w:p>
-    <w:p>
-      <w:pPr>
-        <w:pStyle w:val="PargrafodaLista"/>
-        <w:numPr>
-          <w:ilvl w:val="3"/>
-          <w:numId w:val="3"/>
-        </w:numPr>
-        <w:rPr>
-          <w:b/>
-          <w:noProof/>
-        </w:rPr>
-      </w:pPr>
-      <w:r>
-        <w:rPr>
-          <w:noProof/>
-        </w:rPr>
-        <w:t xml:space="preserve">App.module.ts </w:t>
-      </w:r>
-      <w:r>
-        <w:rPr>
-          <w:noProof/>
-        </w:rPr>
-        <w:sym w:font="Wingdings" w:char="F0E0"/>
-      </w:r>
-      <w:r>
-        <w:rPr>
-          <w:noProof/>
-        </w:rPr>
-        <w:t xml:space="preserve"> Todos componentes criado no angular tem de ser referenciado dentro dele. </w:t>
-      </w:r>
-      <w:r>
-        <w:t>incialmente possui o primeiro modulo do angular, mas também serve para carregar todos os módulos do angular e seus componentes.</w:t>
-      </w:r>
-    </w:p>
-    <w:p>
-      <w:pPr>
-        <w:pStyle w:val="PargrafodaLista"/>
-        <w:numPr>
-          <w:ilvl w:val="3"/>
-          <w:numId w:val="3"/>
-        </w:numPr>
-        <w:rPr>
-          <w:b/>
-          <w:noProof/>
-        </w:rPr>
-      </w:pPr>
-      <w:r>
-        <w:rPr>
-          <w:noProof/>
-        </w:rPr>
-        <w:t xml:space="preserve">App-routing.module.ts </w:t>
-      </w:r>
-      <w:r>
-        <w:rPr>
-          <w:noProof/>
-        </w:rPr>
-        <w:sym w:font="Wingdings" w:char="F0E0"/>
-      </w:r>
-      <w:r>
-        <w:rPr>
-          <w:noProof/>
-        </w:rPr>
-        <w:t xml:space="preserve"> </w:t>
-      </w:r>
-    </w:p>
-    <w:p>
-      <w:pPr>
-        <w:pStyle w:val="PargrafodaLista"/>
-        <w:numPr>
-          <w:ilvl w:val="3"/>
-          <w:numId w:val="3"/>
-        </w:numPr>
-        <w:rPr>
-          <w:b/>
-          <w:noProof/>
-        </w:rPr>
-      </w:pPr>
-      <w:r>
-        <w:rPr>
-          <w:noProof/>
-        </w:rPr>
-        <w:t xml:space="preserve">App.component.css </w:t>
-      </w:r>
-      <w:r>
-        <w:rPr>
-          <w:noProof/>
-        </w:rPr>
-        <w:sym w:font="Wingdings" w:char="F0E0"/>
-      </w:r>
-      <w:r>
-        <w:rPr>
-          <w:noProof/>
-        </w:rPr>
-        <w:t xml:space="preserve"> CSS...</w:t>
-      </w:r>
-    </w:p>
-    <w:p>
-      <w:pPr>
-        <w:pStyle w:val="PargrafodaLista"/>
-        <w:numPr>
-          <w:ilvl w:val="3"/>
-          <w:numId w:val="3"/>
-        </w:numPr>
-        <w:rPr>
-          <w:b/>
-          <w:noProof/>
-        </w:rPr>
-      </w:pPr>
-      <w:r>
-        <w:rPr>
-          <w:noProof/>
-        </w:rPr>
-        <w:t xml:space="preserve">App.component.spec.ts </w:t>
-      </w:r>
-      <w:r>
-        <w:rPr>
-          <w:noProof/>
-        </w:rPr>
-        <w:sym w:font="Wingdings" w:char="F0E0"/>
-      </w:r>
-      <w:r>
-        <w:rPr>
-          <w:noProof/>
-        </w:rPr>
-        <w:t xml:space="preserve"> Arquivo de teste unitário.</w:t>
-      </w:r>
-    </w:p>
-    <w:p>
-      <w:pPr>
-        <w:ind w:left="1080"/>
-        <w:rPr>
-          <w:b/>
-          <w:noProof/>
-        </w:rPr>
-      </w:pPr>
-    </w:p>
-    <w:p>
-      <w:r>
-        <w:t xml:space="preserve">Obs. 1: Todo componente angular vai importar o componente principal que é o </w:t>
+        <w:t xml:space="preserve"> Dentro de </w:t>
       </w:r>
       <w:proofErr w:type="spellStart"/>
       <w:proofErr w:type="gramStart"/>
       <w:r>
-        <w:t>Component</w:t>
-      </w:r>
-      <w:proofErr w:type="spellEnd"/>
-      <w:r>
-        <w:t xml:space="preserve"> </w:t>
-      </w:r>
-      <w:r>
-        <w:t>.</w:t>
-      </w:r>
+        <w:t>angular.json</w:t>
+      </w:r>
+      <w:proofErr w:type="spellEnd"/>
       <w:proofErr w:type="gramEnd"/>
       <w:r>
-        <w:t xml:space="preserve"> </w:t>
-      </w:r>
-    </w:p>
-    <w:p>
-      <w:pPr>
-        <w:pStyle w:val="PargrafodaLista"/>
-        <w:numPr>
-          <w:ilvl w:val="0"/>
-          <w:numId w:val="5"/>
-        </w:numPr>
-      </w:pPr>
-      <w:r>
-        <w:rPr>
-          <w:b/>
-        </w:rPr>
-        <w:t>Aplicação</w:t>
-      </w:r>
-      <w:r>
-        <w:t xml:space="preserve"> possui vário componentes.</w:t>
-      </w:r>
-    </w:p>
-    <w:p>
-      <w:pPr>
-        <w:pStyle w:val="PargrafodaLista"/>
-        <w:ind w:left="1440"/>
-      </w:pPr>
+        <w:t xml:space="preserve">, colocar em </w:t>
+      </w:r>
+      <w:proofErr w:type="spellStart"/>
+      <w:r>
+        <w:t>styles</w:t>
+      </w:r>
+      <w:proofErr w:type="spellEnd"/>
+      <w:r>
+        <w:t>: “</w:t>
+      </w:r>
+      <w:proofErr w:type="spellStart"/>
+      <w:r>
+        <w:t>node_modules</w:t>
+      </w:r>
+      <w:proofErr w:type="spellEnd"/>
+      <w:r>
+        <w:t>/</w:t>
+      </w:r>
+      <w:proofErr w:type="spellStart"/>
+      <w:r>
+        <w:t>ngx-toastr</w:t>
+      </w:r>
+      <w:proofErr w:type="spellEnd"/>
+      <w:r>
+        <w:t>/toastr.css”.</w:t>
+      </w:r>
+      <w:r>
+        <w:br/>
+      </w:r>
       <w:r>
         <w:rPr>
           <w:noProof/>
         </w:rPr>
         <w:drawing>
-          <wp:inline distT="0" distB="0" distL="0" distR="0" wp14:anchorId="4B2D9CA9" wp14:editId="45F7FF0A">
-            <wp:extent cx="3467100" cy="857250"/>
+          <wp:inline distT="0" distB="0" distL="0" distR="0" wp14:anchorId="5AF33923" wp14:editId="25F8B393">
+            <wp:extent cx="3638550" cy="1104900"/>
             <wp:effectExtent l="0" t="0" r="0" b="0"/>
-            <wp:docPr id="5" name="Imagem 5"/>
+            <wp:docPr id="19" name="Imagem 19"/>
             <wp:cNvGraphicFramePr>
               <a:graphicFrameLocks xmlns:a="http://schemas.openxmlformats.org/drawingml/2006/main" noChangeAspect="1"/>
             </wp:cNvGraphicFramePr>
@@ -2997,7 +2336,7 @@
                   <pic:spPr>
                     <a:xfrm>
                       <a:off x="0" y="0"/>
-                      <a:ext cx="3467100" cy="857250"/>
+                      <a:ext cx="3638550" cy="1104900"/>
                     </a:xfrm>
                     <a:prstGeom prst="rect">
                       <a:avLst/>
@@ -3011,90 +2350,28 @@
       </w:r>
       <w:r>
         <w:br/>
-      </w:r>
-      <w:r>
-        <w:br/>
-      </w:r>
-    </w:p>
-    <w:p>
-      <w:pPr>
-        <w:pStyle w:val="PargrafodaLista"/>
-        <w:numPr>
-          <w:ilvl w:val="0"/>
-          <w:numId w:val="5"/>
-        </w:numPr>
-      </w:pPr>
-      <w:r>
-        <w:rPr>
-          <w:b/>
-        </w:rPr>
-        <w:t>Componente</w:t>
-      </w:r>
-      <w:r>
-        <w:t xml:space="preserve"> basicamente possui </w:t>
-      </w:r>
-      <w:proofErr w:type="spellStart"/>
-      <w:r>
-        <w:rPr>
-          <w:b/>
-        </w:rPr>
-        <w:t>Templates</w:t>
-      </w:r>
-      <w:proofErr w:type="spellEnd"/>
-      <w:r>
-        <w:t xml:space="preserve"> (</w:t>
-      </w:r>
-      <w:proofErr w:type="spellStart"/>
-      <w:r>
-        <w:t>views</w:t>
-      </w:r>
-      <w:proofErr w:type="spellEnd"/>
-      <w:r>
-        <w:t xml:space="preserve"> ou Layout que são criados pelo HTML. Que inclui </w:t>
-      </w:r>
-      <w:proofErr w:type="spellStart"/>
-      <w:r>
-        <w:t>Binding</w:t>
-      </w:r>
-      <w:proofErr w:type="spellEnd"/>
-      <w:r>
-        <w:t xml:space="preserve"> e Diretivas) + </w:t>
-      </w:r>
-      <w:r>
-        <w:rPr>
-          <w:b/>
-        </w:rPr>
-        <w:t>Classe</w:t>
-      </w:r>
-      <w:r>
-        <w:t xml:space="preserve"> (Código para as </w:t>
-      </w:r>
-      <w:proofErr w:type="spellStart"/>
-      <w:r>
-        <w:t>views</w:t>
-      </w:r>
-      <w:proofErr w:type="spellEnd"/>
-      <w:r>
-        <w:t xml:space="preserve"> que são geralmente em </w:t>
-      </w:r>
-      <w:proofErr w:type="spellStart"/>
-      <w:r>
-        <w:t>TypeScript</w:t>
-      </w:r>
-      <w:proofErr w:type="spellEnd"/>
-      <w:r>
-        <w:t xml:space="preserve"> + propriedades e métodos) + Metadados (Dados extras de uma classe para o angular. E é definido como um </w:t>
-      </w:r>
-      <w:proofErr w:type="spellStart"/>
-      <w:r>
-        <w:t>decorator</w:t>
-      </w:r>
-      <w:proofErr w:type="spellEnd"/>
-      <w:r>
-        <w:t>)</w:t>
-      </w:r>
-      <w:r>
-        <w:br/>
+        <w:t xml:space="preserve">Dentro de style.css colocar: #toas-container &gt; </w:t>
+      </w:r>
+      <w:proofErr w:type="spellStart"/>
+      <w:r>
+        <w:t>div</w:t>
+      </w:r>
+      <w:proofErr w:type="spellEnd"/>
+      <w:r>
+        <w:t xml:space="preserve"> { </w:t>
+      </w:r>
+      <w:proofErr w:type="spellStart"/>
+      <w:r>
+        <w:t>opacity</w:t>
+      </w:r>
+      <w:proofErr w:type="spellEnd"/>
+      <w:r>
+        <w:t>: 1;</w:t>
+      </w:r>
+      <w:bookmarkStart w:id="0" w:name="_GoBack"/>
+      <w:bookmarkEnd w:id="0"/>
+      <w:r>
+        <w:t>}</w:t>
       </w:r>
       <w:r>
         <w:br/>
@@ -3104,10 +2381,10 @@
           <w:noProof/>
         </w:rPr>
         <w:drawing>
-          <wp:inline distT="0" distB="0" distL="0" distR="0" wp14:anchorId="04FBA723" wp14:editId="7282C14F">
-            <wp:extent cx="3476625" cy="1865456"/>
-            <wp:effectExtent l="0" t="0" r="0" b="1905"/>
-            <wp:docPr id="6" name="Imagem 6"/>
+          <wp:inline distT="0" distB="0" distL="0" distR="0" wp14:anchorId="7C25684D" wp14:editId="3A6DB527">
+            <wp:extent cx="2905125" cy="1628775"/>
+            <wp:effectExtent l="0" t="0" r="9525" b="9525"/>
+            <wp:docPr id="20" name="Imagem 20"/>
             <wp:cNvGraphicFramePr>
               <a:graphicFrameLocks xmlns:a="http://schemas.openxmlformats.org/drawingml/2006/main" noChangeAspect="1"/>
             </wp:cNvGraphicFramePr>
@@ -3127,7 +2404,7 @@
                   <pic:spPr>
                     <a:xfrm>
                       <a:off x="0" y="0"/>
-                      <a:ext cx="3505443" cy="1880919"/>
+                      <a:ext cx="2905125" cy="1628775"/>
                     </a:xfrm>
                     <a:prstGeom prst="rect">
                       <a:avLst/>
@@ -3139,19 +2416,884 @@
           </wp:inline>
         </w:drawing>
       </w:r>
-      <w:r>
-        <w:br/>
-      </w:r>
+    </w:p>
+    <w:p>
+      <w:pPr>
+        <w:pStyle w:val="PargrafodaLista"/>
+        <w:numPr>
+          <w:ilvl w:val="1"/>
+          <w:numId w:val="1"/>
+        </w:numPr>
+      </w:pPr>
+    </w:p>
+    <w:p>
+      <w:pPr>
+        <w:pStyle w:val="PargrafodaLista"/>
+        <w:numPr>
+          <w:ilvl w:val="1"/>
+          <w:numId w:val="1"/>
+        </w:numPr>
+      </w:pPr>
+    </w:p>
+    <w:p>
+      <w:pPr>
+        <w:pStyle w:val="PargrafodaLista"/>
+        <w:numPr>
+          <w:ilvl w:val="0"/>
+          <w:numId w:val="1"/>
+        </w:numPr>
+      </w:pPr>
+      <w:proofErr w:type="spellStart"/>
+      <w:r>
+        <w:t>Baixar Extensõ</w:t>
+      </w:r>
+      <w:proofErr w:type="spellEnd"/>
+      <w:r>
+        <w:t>es:</w:t>
+      </w:r>
+    </w:p>
+    <w:p>
+      <w:pPr>
+        <w:pStyle w:val="PargrafodaLista"/>
+        <w:numPr>
+          <w:ilvl w:val="1"/>
+          <w:numId w:val="1"/>
+        </w:numPr>
+      </w:pPr>
+      <w:r>
+        <w:t xml:space="preserve">Angular Files, Angular </w:t>
+      </w:r>
+      <w:proofErr w:type="spellStart"/>
+      <w:r>
+        <w:t>Language</w:t>
+      </w:r>
+      <w:proofErr w:type="spellEnd"/>
+      <w:r>
+        <w:t xml:space="preserve"> Service, angular2-switcher, Auto </w:t>
+      </w:r>
+      <w:proofErr w:type="spellStart"/>
+      <w:r>
+        <w:t>Rename</w:t>
+      </w:r>
+      <w:proofErr w:type="spellEnd"/>
+      <w:r>
+        <w:t xml:space="preserve"> </w:t>
+      </w:r>
+      <w:proofErr w:type="spellStart"/>
+      <w:r>
+        <w:t>Tag</w:t>
+      </w:r>
+      <w:proofErr w:type="spellEnd"/>
+      <w:r>
+        <w:t xml:space="preserve">, </w:t>
+      </w:r>
+      <w:proofErr w:type="spellStart"/>
+      <w:r>
+        <w:t>Bracket</w:t>
+      </w:r>
+      <w:proofErr w:type="spellEnd"/>
+      <w:r>
+        <w:t xml:space="preserve"> </w:t>
+      </w:r>
+      <w:proofErr w:type="spellStart"/>
+      <w:r>
+        <w:t>Pair</w:t>
+      </w:r>
+      <w:proofErr w:type="spellEnd"/>
+      <w:r>
+        <w:t xml:space="preserve"> </w:t>
+      </w:r>
+      <w:proofErr w:type="spellStart"/>
+      <w:r>
+        <w:t>Colorizer</w:t>
+      </w:r>
+      <w:proofErr w:type="spellEnd"/>
+      <w:r>
+        <w:t xml:space="preserve">, </w:t>
+      </w:r>
+      <w:proofErr w:type="spellStart"/>
+      <w:r>
+        <w:t>c#</w:t>
+      </w:r>
+      <w:proofErr w:type="spellEnd"/>
+      <w:r>
+        <w:t xml:space="preserve"> </w:t>
+      </w:r>
+      <w:proofErr w:type="spellStart"/>
+      <w:r>
+        <w:t>Extensions</w:t>
+      </w:r>
+      <w:proofErr w:type="spellEnd"/>
+      <w:r>
+        <w:t xml:space="preserve">, </w:t>
+      </w:r>
+      <w:proofErr w:type="spellStart"/>
+      <w:r>
+        <w:t>Debugger</w:t>
+      </w:r>
+      <w:proofErr w:type="spellEnd"/>
+      <w:r>
+        <w:t xml:space="preserve"> for Chrome, Live Server, Material </w:t>
+      </w:r>
+      <w:proofErr w:type="spellStart"/>
+      <w:r>
+        <w:t>Icon</w:t>
+      </w:r>
+      <w:proofErr w:type="spellEnd"/>
+      <w:r>
+        <w:t xml:space="preserve"> </w:t>
+      </w:r>
+      <w:proofErr w:type="spellStart"/>
+      <w:r>
+        <w:t>Theme</w:t>
+      </w:r>
+      <w:proofErr w:type="spellEnd"/>
+      <w:r>
+        <w:t xml:space="preserve">, </w:t>
+      </w:r>
+      <w:proofErr w:type="spellStart"/>
+      <w:r>
+        <w:t>npm</w:t>
+      </w:r>
+      <w:proofErr w:type="spellEnd"/>
+      <w:r>
+        <w:t xml:space="preserve">, </w:t>
+      </w:r>
+      <w:proofErr w:type="spellStart"/>
+      <w:r>
+        <w:t>Nuget</w:t>
+      </w:r>
+      <w:proofErr w:type="spellEnd"/>
+      <w:r>
+        <w:t xml:space="preserve"> </w:t>
+      </w:r>
+      <w:proofErr w:type="spellStart"/>
+      <w:r>
+        <w:t>Package</w:t>
+      </w:r>
+      <w:proofErr w:type="spellEnd"/>
+      <w:r>
+        <w:t xml:space="preserve"> Manager, Path </w:t>
+      </w:r>
+      <w:proofErr w:type="spellStart"/>
+      <w:r>
+        <w:t>Intellisense</w:t>
+      </w:r>
+      <w:proofErr w:type="spellEnd"/>
+      <w:r>
+        <w:t xml:space="preserve">, </w:t>
+      </w:r>
+      <w:proofErr w:type="spellStart"/>
+      <w:r>
+        <w:t>Prettier</w:t>
+      </w:r>
+      <w:proofErr w:type="spellEnd"/>
+      <w:r>
+        <w:t xml:space="preserve"> – </w:t>
+      </w:r>
+      <w:proofErr w:type="spellStart"/>
+      <w:r>
+        <w:t>Code</w:t>
+      </w:r>
+      <w:proofErr w:type="spellEnd"/>
+      <w:r>
+        <w:t xml:space="preserve"> </w:t>
+      </w:r>
+      <w:proofErr w:type="spellStart"/>
+      <w:r>
+        <w:t>formatter</w:t>
+      </w:r>
+      <w:proofErr w:type="spellEnd"/>
+      <w:r>
+        <w:t xml:space="preserve">, </w:t>
+      </w:r>
+      <w:proofErr w:type="spellStart"/>
+      <w:proofErr w:type="gramStart"/>
+      <w:r>
+        <w:t>TSLint</w:t>
+      </w:r>
+      <w:proofErr w:type="spellEnd"/>
+      <w:r>
+        <w:t xml:space="preserve"> </w:t>
+      </w:r>
+      <w:r>
+        <w:t>,</w:t>
+      </w:r>
+      <w:proofErr w:type="gramEnd"/>
+      <w:r>
+        <w:t xml:space="preserve"> </w:t>
+      </w:r>
+      <w:proofErr w:type="spellStart"/>
+      <w:r>
+        <w:t>vscode-icons</w:t>
+      </w:r>
+      <w:proofErr w:type="spellEnd"/>
+      <w:r>
+        <w:t xml:space="preserve">, </w:t>
+      </w:r>
+      <w:proofErr w:type="spellStart"/>
+      <w:r>
+        <w:t>typescript</w:t>
+      </w:r>
+      <w:proofErr w:type="spellEnd"/>
+      <w:r>
+        <w:t xml:space="preserve"> </w:t>
+      </w:r>
+      <w:proofErr w:type="spellStart"/>
+      <w:r>
+        <w:t>hero</w:t>
+      </w:r>
+      <w:proofErr w:type="spellEnd"/>
+      <w:r>
+        <w:t xml:space="preserve">, </w:t>
+      </w:r>
+      <w:proofErr w:type="spellStart"/>
+      <w:r>
+        <w:t>TypeScript</w:t>
+      </w:r>
+      <w:proofErr w:type="spellEnd"/>
+      <w:r>
+        <w:t xml:space="preserve"> </w:t>
+      </w:r>
+      <w:proofErr w:type="spellStart"/>
+      <w:r>
+        <w:t>Extension</w:t>
+      </w:r>
+      <w:proofErr w:type="spellEnd"/>
+      <w:r>
+        <w:t xml:space="preserve"> Pack, </w:t>
+      </w:r>
+      <w:proofErr w:type="spellStart"/>
+      <w:r>
+        <w:t>TypeScript</w:t>
+      </w:r>
+      <w:proofErr w:type="spellEnd"/>
+      <w:r>
+        <w:t xml:space="preserve"> </w:t>
+      </w:r>
+      <w:proofErr w:type="spellStart"/>
+      <w:r>
+        <w:t>Importer</w:t>
+      </w:r>
+      <w:proofErr w:type="spellEnd"/>
+    </w:p>
+    <w:p>
+      <w:pPr>
+        <w:rPr>
+          <w:b/>
+          <w:noProof/>
+        </w:rPr>
+      </w:pPr>
+    </w:p>
+    <w:p>
+      <w:pPr>
+        <w:rPr>
+          <w:b/>
+          <w:noProof/>
+        </w:rPr>
+      </w:pPr>
+    </w:p>
+    <w:p>
+      <w:pPr>
+        <w:rPr>
+          <w:b/>
+          <w:noProof/>
+        </w:rPr>
+      </w:pPr>
+    </w:p>
+    <w:p>
+      <w:pPr>
+        <w:rPr>
+          <w:b/>
+          <w:noProof/>
+        </w:rPr>
+      </w:pPr>
+    </w:p>
+    <w:p>
+      <w:pPr>
+        <w:rPr>
+          <w:b/>
+          <w:noProof/>
+        </w:rPr>
+      </w:pPr>
+    </w:p>
+    <w:p>
+      <w:pPr>
+        <w:rPr>
+          <w:b/>
+          <w:noProof/>
+        </w:rPr>
+      </w:pPr>
+    </w:p>
+    <w:p>
+      <w:pPr>
+        <w:rPr>
+          <w:b/>
+          <w:noProof/>
+        </w:rPr>
+      </w:pPr>
+      <w:r>
+        <w:rPr>
+          <w:b/>
+          <w:noProof/>
+        </w:rPr>
+        <w:t>**</w:t>
+      </w:r>
+      <w:r>
+        <w:rPr>
+          <w:b/>
+          <w:noProof/>
+        </w:rPr>
+        <w:t>Informações do</w:t>
+      </w:r>
+      <w:r>
+        <w:rPr>
+          <w:b/>
+          <w:noProof/>
+        </w:rPr>
+        <w:t xml:space="preserve"> Ambiente</w:t>
+      </w:r>
+      <w:r>
+        <w:rPr>
+          <w:b/>
+          <w:noProof/>
+        </w:rPr>
+        <w:t xml:space="preserve"> Angular</w:t>
+      </w:r>
+    </w:p>
+    <w:p>
+      <w:pPr>
+        <w:pStyle w:val="PargrafodaLista"/>
+        <w:numPr>
+          <w:ilvl w:val="0"/>
+          <w:numId w:val="3"/>
+        </w:numPr>
+        <w:rPr>
+          <w:b/>
+          <w:noProof/>
+        </w:rPr>
+      </w:pPr>
+      <w:r>
+        <w:rPr>
+          <w:b/>
+          <w:noProof/>
+        </w:rPr>
+        <w:t>Pastas e Arquivos:</w:t>
+      </w:r>
+    </w:p>
+    <w:p>
+      <w:pPr>
+        <w:pStyle w:val="PargrafodaLista"/>
+        <w:numPr>
+          <w:ilvl w:val="1"/>
+          <w:numId w:val="3"/>
+        </w:numPr>
+        <w:rPr>
+          <w:b/>
+          <w:noProof/>
+        </w:rPr>
+      </w:pPr>
+      <w:r>
+        <w:rPr>
+          <w:noProof/>
+        </w:rPr>
+        <w:t>A pasta e2e é votada mais para teste unitario.</w:t>
+      </w:r>
+    </w:p>
+    <w:p>
+      <w:pPr>
+        <w:pStyle w:val="PargrafodaLista"/>
+        <w:numPr>
+          <w:ilvl w:val="1"/>
+          <w:numId w:val="3"/>
+        </w:numPr>
+        <w:rPr>
+          <w:b/>
+          <w:noProof/>
+        </w:rPr>
+      </w:pPr>
+      <w:r>
+        <w:rPr>
+          <w:noProof/>
+        </w:rPr>
+        <w:t xml:space="preserve">.editorConfig </w:t>
+      </w:r>
+      <w:r>
+        <w:rPr>
+          <w:noProof/>
+        </w:rPr>
+        <w:sym w:font="Wingdings" w:char="F0E0"/>
+      </w:r>
+      <w:r>
+        <w:rPr>
+          <w:noProof/>
+        </w:rPr>
+        <w:t xml:space="preserve"> É um arquivo de configuração. Pode ser usada com uma extensão(Prettier) para formatação do editor da extensão, como tamanho da letra, estaçamento... </w:t>
+      </w:r>
+    </w:p>
+    <w:p>
+      <w:pPr>
+        <w:pStyle w:val="PargrafodaLista"/>
+        <w:numPr>
+          <w:ilvl w:val="1"/>
+          <w:numId w:val="3"/>
+        </w:numPr>
+        <w:rPr>
+          <w:b/>
+          <w:noProof/>
+        </w:rPr>
+      </w:pPr>
+      <w:r>
+        <w:rPr>
+          <w:noProof/>
+        </w:rPr>
+        <w:t xml:space="preserve">.angular.json </w:t>
+      </w:r>
+      <w:r>
+        <w:rPr>
+          <w:noProof/>
+        </w:rPr>
+        <w:sym w:font="Wingdings" w:char="F0E0"/>
+      </w:r>
+      <w:r>
+        <w:rPr>
+          <w:noProof/>
+        </w:rPr>
+        <w:t xml:space="preserve"> Faz a configuração e o relacionamento de arquivos. Uns grandes exemplos são a configurações do script e o styles.</w:t>
+      </w:r>
+    </w:p>
+    <w:p>
+      <w:pPr>
+        <w:pStyle w:val="PargrafodaLista"/>
+        <w:numPr>
+          <w:ilvl w:val="1"/>
+          <w:numId w:val="3"/>
+        </w:numPr>
+        <w:rPr>
+          <w:b/>
+          <w:noProof/>
+        </w:rPr>
+      </w:pPr>
+      <w:r>
+        <w:rPr>
+          <w:noProof/>
+        </w:rPr>
+        <w:t xml:space="preserve">Package.json </w:t>
+      </w:r>
+      <w:r>
+        <w:rPr>
+          <w:noProof/>
+        </w:rPr>
+        <w:sym w:font="Wingdings" w:char="F0E0"/>
+      </w:r>
+      <w:r>
+        <w:rPr>
+          <w:noProof/>
+        </w:rPr>
+        <w:t xml:space="preserve"> Possue todas as dependencias do projeto angular. Com esse arquivo, podemos excluir a pasta node_modules. Pois a pasta modules possue</w:t>
+      </w:r>
+      <w:r>
+        <w:rPr>
+          <w:noProof/>
+        </w:rPr>
+        <w:t xml:space="preserve"> as dependências tambem, porem com o npm install no Package.json já baixa todas as dependências necessárias.</w:t>
+      </w:r>
+    </w:p>
+    <w:p>
+      <w:pPr>
+        <w:pStyle w:val="PargrafodaLista"/>
+        <w:numPr>
+          <w:ilvl w:val="1"/>
+          <w:numId w:val="3"/>
+        </w:numPr>
+        <w:rPr>
+          <w:b/>
+          <w:noProof/>
+        </w:rPr>
+      </w:pPr>
+      <w:r>
+        <w:rPr>
+          <w:noProof/>
+        </w:rPr>
+        <w:t xml:space="preserve">Tsconfig.json </w:t>
+      </w:r>
+      <w:r>
+        <w:rPr>
+          <w:noProof/>
+        </w:rPr>
+        <w:sym w:font="Wingdings" w:char="F0E0"/>
+      </w:r>
+      <w:r>
+        <w:rPr>
+          <w:noProof/>
+        </w:rPr>
+        <w:t xml:space="preserve"> Detalhes da configuração do angular. (Ex: “baseUrl”: “./” é onde configura a raiz do prjeto.)</w:t>
+      </w:r>
+    </w:p>
+    <w:p>
+      <w:pPr>
+        <w:pStyle w:val="PargrafodaLista"/>
+        <w:numPr>
+          <w:ilvl w:val="1"/>
+          <w:numId w:val="3"/>
+        </w:numPr>
+        <w:rPr>
+          <w:b/>
+          <w:noProof/>
+        </w:rPr>
+      </w:pPr>
+      <w:r>
+        <w:rPr>
+          <w:noProof/>
+        </w:rPr>
+        <w:t xml:space="preserve"> </w:t>
+      </w:r>
+      <w:r>
+        <w:rPr>
+          <w:noProof/>
+        </w:rPr>
+        <w:t xml:space="preserve">Tslint.json </w:t>
+      </w:r>
+      <w:r>
+        <w:rPr>
+          <w:noProof/>
+        </w:rPr>
+        <w:sym w:font="Wingdings" w:char="F0E0"/>
+      </w:r>
+      <w:r>
+        <w:rPr>
+          <w:noProof/>
+        </w:rPr>
+        <w:t xml:space="preserve"> Configuração dos espaçamentos, questões dos padrões do JS.</w:t>
+      </w:r>
+    </w:p>
+    <w:p>
+      <w:pPr>
+        <w:pStyle w:val="PargrafodaLista"/>
+        <w:numPr>
+          <w:ilvl w:val="1"/>
+          <w:numId w:val="3"/>
+        </w:numPr>
+        <w:rPr>
+          <w:b/>
+          <w:noProof/>
+        </w:rPr>
+      </w:pPr>
+      <w:r>
+        <w:rPr>
+          <w:noProof/>
+        </w:rPr>
+        <w:t>Pasta SRC possue a raiz do projeto.</w:t>
+      </w:r>
+    </w:p>
+    <w:p>
+      <w:pPr>
+        <w:pStyle w:val="PargrafodaLista"/>
+        <w:numPr>
+          <w:ilvl w:val="2"/>
+          <w:numId w:val="3"/>
+        </w:numPr>
+        <w:rPr>
+          <w:b/>
+          <w:noProof/>
+        </w:rPr>
+      </w:pPr>
+      <w:r>
+        <w:rPr>
+          <w:noProof/>
+        </w:rPr>
+        <w:t xml:space="preserve">Dentro do SRC existe uma pasta APP, onde dentro dela existem 6 arquivos. </w:t>
+      </w:r>
+    </w:p>
+    <w:p>
+      <w:pPr>
+        <w:numPr>
+          <w:ilvl w:val="3"/>
+          <w:numId w:val="3"/>
+        </w:numPr>
+        <w:spacing w:after="0"/>
+        <w:jc w:val="both"/>
+        <w:rPr>
+          <w:b/>
+          <w:noProof/>
+        </w:rPr>
+      </w:pPr>
+      <w:r>
+        <w:rPr>
+          <w:noProof/>
+        </w:rPr>
+        <w:t xml:space="preserve">App.component.ts </w:t>
+      </w:r>
+      <w:r>
+        <w:rPr>
+          <w:noProof/>
+        </w:rPr>
+        <w:sym w:font="Wingdings" w:char="F0E0"/>
+      </w:r>
+      <w:r>
+        <w:rPr>
+          <w:noProof/>
+        </w:rPr>
+        <w:t xml:space="preserve"> </w:t>
+      </w:r>
+      <w:proofErr w:type="spellStart"/>
+      <w:r>
+        <w:t>é</w:t>
+      </w:r>
+      <w:proofErr w:type="spellEnd"/>
+      <w:r>
+        <w:t xml:space="preserve"> um arquivo onde criamos componentes que basicamente são classes em </w:t>
+      </w:r>
+      <w:proofErr w:type="spellStart"/>
+      <w:r>
+        <w:t>typescript</w:t>
+      </w:r>
+      <w:proofErr w:type="spellEnd"/>
+      <w:r>
+        <w:t xml:space="preserve">. Esses componentes </w:t>
+      </w:r>
+      <w:proofErr w:type="spellStart"/>
+      <w:r>
+        <w:t>renderizam</w:t>
+      </w:r>
+      <w:proofErr w:type="spellEnd"/>
+      <w:r>
+        <w:t xml:space="preserve"> </w:t>
+      </w:r>
+      <w:r>
+        <w:t>HTML</w:t>
+      </w:r>
+      <w:r>
+        <w:t>.</w:t>
+      </w:r>
+    </w:p>
+    <w:p>
+      <w:pPr>
+        <w:pStyle w:val="PargrafodaLista"/>
+        <w:numPr>
+          <w:ilvl w:val="3"/>
+          <w:numId w:val="3"/>
+        </w:numPr>
+        <w:rPr>
+          <w:b/>
+          <w:noProof/>
+        </w:rPr>
+      </w:pPr>
+      <w:r>
+        <w:rPr>
+          <w:noProof/>
+        </w:rPr>
+        <w:t>App.component.html</w:t>
+      </w:r>
+      <w:r>
+        <w:rPr>
+          <w:noProof/>
+        </w:rPr>
+        <w:t xml:space="preserve"> </w:t>
+      </w:r>
+      <w:r>
+        <w:rPr>
+          <w:noProof/>
+        </w:rPr>
+        <w:sym w:font="Wingdings" w:char="F0E0"/>
+      </w:r>
+      <w:r>
+        <w:rPr>
+          <w:noProof/>
+        </w:rPr>
+        <w:t xml:space="preserve"> Html..</w:t>
+      </w:r>
+    </w:p>
+    <w:p>
+      <w:pPr>
+        <w:pStyle w:val="PargrafodaLista"/>
+        <w:numPr>
+          <w:ilvl w:val="3"/>
+          <w:numId w:val="3"/>
+        </w:numPr>
+        <w:rPr>
+          <w:b/>
+          <w:noProof/>
+        </w:rPr>
+      </w:pPr>
+      <w:r>
+        <w:rPr>
+          <w:noProof/>
+        </w:rPr>
+        <w:t xml:space="preserve">App.module.ts </w:t>
+      </w:r>
+      <w:r>
+        <w:rPr>
+          <w:noProof/>
+        </w:rPr>
+        <w:sym w:font="Wingdings" w:char="F0E0"/>
+      </w:r>
+      <w:r>
+        <w:rPr>
+          <w:noProof/>
+        </w:rPr>
+        <w:t xml:space="preserve"> Todos componentes criado no angular tem de ser referenciado dentro dele. </w:t>
+      </w:r>
+      <w:r>
+        <w:t>incialmente possui o primeiro modulo do angular, mas também serve para carregar todos os módulos do angular e seus componentes.</w:t>
+      </w:r>
+    </w:p>
+    <w:p>
+      <w:pPr>
+        <w:pStyle w:val="PargrafodaLista"/>
+        <w:numPr>
+          <w:ilvl w:val="3"/>
+          <w:numId w:val="3"/>
+        </w:numPr>
+        <w:rPr>
+          <w:b/>
+          <w:noProof/>
+        </w:rPr>
+      </w:pPr>
+      <w:r>
+        <w:rPr>
+          <w:noProof/>
+        </w:rPr>
+        <w:t xml:space="preserve">App-routing.module.ts </w:t>
+      </w:r>
+      <w:r>
+        <w:rPr>
+          <w:noProof/>
+        </w:rPr>
+        <w:sym w:font="Wingdings" w:char="F0E0"/>
+      </w:r>
+      <w:r>
+        <w:rPr>
+          <w:noProof/>
+        </w:rPr>
+        <w:t xml:space="preserve"> </w:t>
+      </w:r>
+    </w:p>
+    <w:p>
+      <w:pPr>
+        <w:pStyle w:val="PargrafodaLista"/>
+        <w:numPr>
+          <w:ilvl w:val="3"/>
+          <w:numId w:val="3"/>
+        </w:numPr>
+        <w:rPr>
+          <w:b/>
+          <w:noProof/>
+        </w:rPr>
+      </w:pPr>
+      <w:r>
+        <w:rPr>
+          <w:noProof/>
+        </w:rPr>
+        <w:t xml:space="preserve">App.component.css </w:t>
+      </w:r>
+      <w:r>
+        <w:rPr>
+          <w:noProof/>
+        </w:rPr>
+        <w:sym w:font="Wingdings" w:char="F0E0"/>
+      </w:r>
+      <w:r>
+        <w:rPr>
+          <w:noProof/>
+        </w:rPr>
+        <w:t xml:space="preserve"> CSS...</w:t>
+      </w:r>
+    </w:p>
+    <w:p>
+      <w:pPr>
+        <w:pStyle w:val="PargrafodaLista"/>
+        <w:numPr>
+          <w:ilvl w:val="3"/>
+          <w:numId w:val="3"/>
+        </w:numPr>
+        <w:rPr>
+          <w:b/>
+          <w:noProof/>
+        </w:rPr>
+      </w:pPr>
+      <w:r>
+        <w:rPr>
+          <w:noProof/>
+        </w:rPr>
+        <w:t xml:space="preserve">App.component.spec.ts </w:t>
+      </w:r>
+      <w:r>
+        <w:rPr>
+          <w:noProof/>
+        </w:rPr>
+        <w:sym w:font="Wingdings" w:char="F0E0"/>
+      </w:r>
+      <w:r>
+        <w:rPr>
+          <w:noProof/>
+        </w:rPr>
+        <w:t xml:space="preserve"> Arquivo de teste unitário.</w:t>
+      </w:r>
+    </w:p>
+    <w:p>
+      <w:pPr>
+        <w:ind w:left="1080"/>
+        <w:rPr>
+          <w:b/>
+          <w:noProof/>
+        </w:rPr>
+      </w:pPr>
+    </w:p>
+    <w:p>
+      <w:r>
+        <w:t xml:space="preserve">Obs. 1: Todo componente angular vai importar o componente principal que é o </w:t>
+      </w:r>
+      <w:proofErr w:type="spellStart"/>
+      <w:proofErr w:type="gramStart"/>
+      <w:r>
+        <w:t>Component</w:t>
+      </w:r>
+      <w:proofErr w:type="spellEnd"/>
+      <w:r>
+        <w:t xml:space="preserve"> </w:t>
+      </w:r>
+      <w:r>
+        <w:t>.</w:t>
+      </w:r>
+      <w:proofErr w:type="gramEnd"/>
+      <w:r>
+        <w:t xml:space="preserve"> </w:t>
+      </w:r>
+    </w:p>
+    <w:p>
+      <w:pPr>
+        <w:pStyle w:val="PargrafodaLista"/>
+        <w:numPr>
+          <w:ilvl w:val="0"/>
+          <w:numId w:val="5"/>
+        </w:numPr>
+      </w:pPr>
+      <w:r>
+        <w:rPr>
+          <w:b/>
+        </w:rPr>
+        <w:t>Aplicação</w:t>
+      </w:r>
+      <w:r>
+        <w:t xml:space="preserve"> possui vário componentes.</w:t>
+      </w:r>
+    </w:p>
+    <w:p>
+      <w:pPr>
+        <w:pStyle w:val="PargrafodaLista"/>
+        <w:ind w:left="1440"/>
+      </w:pPr>
       <w:r>
         <w:rPr>
           <w:noProof/>
         </w:rPr>
         <w:lastRenderedPageBreak/>
         <w:drawing>
-          <wp:inline distT="0" distB="0" distL="0" distR="0" wp14:anchorId="00B56F44" wp14:editId="33B82178">
-            <wp:extent cx="3286125" cy="1554572"/>
-            <wp:effectExtent l="0" t="0" r="0" b="7620"/>
-            <wp:docPr id="7" name="Imagem 7"/>
+          <wp:inline distT="0" distB="0" distL="0" distR="0" wp14:anchorId="4B2D9CA9" wp14:editId="45F7FF0A">
+            <wp:extent cx="3467100" cy="857250"/>
+            <wp:effectExtent l="0" t="0" r="0" b="0"/>
+            <wp:docPr id="5" name="Imagem 5"/>
             <wp:cNvGraphicFramePr>
               <a:graphicFrameLocks xmlns:a="http://schemas.openxmlformats.org/drawingml/2006/main" noChangeAspect="1"/>
             </wp:cNvGraphicFramePr>
@@ -3171,7 +3313,7 @@
                   <pic:spPr>
                     <a:xfrm>
                       <a:off x="0" y="0"/>
-                      <a:ext cx="3323726" cy="1572360"/>
+                      <a:ext cx="3467100" cy="857250"/>
                     </a:xfrm>
                     <a:prstGeom prst="rect">
                       <a:avLst/>
@@ -3184,7 +3326,91 @@
         </w:drawing>
       </w:r>
       <w:r>
-        <w:t xml:space="preserve"> </w:t>
+        <w:br/>
+      </w:r>
+      <w:r>
+        <w:br/>
+      </w:r>
+    </w:p>
+    <w:p>
+      <w:pPr>
+        <w:pStyle w:val="PargrafodaLista"/>
+        <w:numPr>
+          <w:ilvl w:val="0"/>
+          <w:numId w:val="5"/>
+        </w:numPr>
+      </w:pPr>
+      <w:r>
+        <w:rPr>
+          <w:b/>
+        </w:rPr>
+        <w:t>Componente</w:t>
+      </w:r>
+      <w:r>
+        <w:t xml:space="preserve"> basicamente possui </w:t>
+      </w:r>
+      <w:proofErr w:type="spellStart"/>
+      <w:r>
+        <w:rPr>
+          <w:b/>
+        </w:rPr>
+        <w:t>Templates</w:t>
+      </w:r>
+      <w:proofErr w:type="spellEnd"/>
+      <w:r>
+        <w:t xml:space="preserve"> (</w:t>
+      </w:r>
+      <w:proofErr w:type="spellStart"/>
+      <w:r>
+        <w:t>views</w:t>
+      </w:r>
+      <w:proofErr w:type="spellEnd"/>
+      <w:r>
+        <w:t xml:space="preserve"> ou Layout que são criados pelo HTML. Que inclui </w:t>
+      </w:r>
+      <w:proofErr w:type="spellStart"/>
+      <w:r>
+        <w:t>Binding</w:t>
+      </w:r>
+      <w:proofErr w:type="spellEnd"/>
+      <w:r>
+        <w:t xml:space="preserve"> e Diretivas) + </w:t>
+      </w:r>
+      <w:r>
+        <w:rPr>
+          <w:b/>
+        </w:rPr>
+        <w:t>Classe</w:t>
+      </w:r>
+      <w:r>
+        <w:t xml:space="preserve"> (Código para as </w:t>
+      </w:r>
+      <w:proofErr w:type="spellStart"/>
+      <w:r>
+        <w:t>views</w:t>
+      </w:r>
+      <w:proofErr w:type="spellEnd"/>
+      <w:r>
+        <w:t xml:space="preserve"> que são geralmente em </w:t>
+      </w:r>
+      <w:proofErr w:type="spellStart"/>
+      <w:r>
+        <w:t>TypeScript</w:t>
+      </w:r>
+      <w:proofErr w:type="spellEnd"/>
+      <w:r>
+        <w:t xml:space="preserve"> + propriedades e métodos) + Metadados (Dados extras de uma classe para o angular. E é definido como um </w:t>
+      </w:r>
+      <w:proofErr w:type="spellStart"/>
+      <w:r>
+        <w:t>decorator</w:t>
+      </w:r>
+      <w:proofErr w:type="spellEnd"/>
+      <w:r>
+        <w:t>)</w:t>
+      </w:r>
+      <w:r>
+        <w:br/>
       </w:r>
       <w:r>
         <w:br/>
@@ -3194,10 +3420,10 @@
           <w:noProof/>
         </w:rPr>
         <w:drawing>
-          <wp:inline distT="0" distB="0" distL="0" distR="0" wp14:anchorId="3C5DC97C" wp14:editId="0F6FAE85">
-            <wp:extent cx="3327095" cy="1790700"/>
-            <wp:effectExtent l="0" t="0" r="6985" b="0"/>
-            <wp:docPr id="9" name="Imagem 9"/>
+          <wp:inline distT="0" distB="0" distL="0" distR="0" wp14:anchorId="04FBA723" wp14:editId="7282C14F">
+            <wp:extent cx="3476625" cy="1865456"/>
+            <wp:effectExtent l="0" t="0" r="0" b="1905"/>
+            <wp:docPr id="6" name="Imagem 6"/>
             <wp:cNvGraphicFramePr>
               <a:graphicFrameLocks xmlns:a="http://schemas.openxmlformats.org/drawingml/2006/main" noChangeAspect="1"/>
             </wp:cNvGraphicFramePr>
@@ -3217,7 +3443,7 @@
                   <pic:spPr>
                     <a:xfrm>
                       <a:off x="0" y="0"/>
-                      <a:ext cx="3350491" cy="1803292"/>
+                      <a:ext cx="3505443" cy="1880919"/>
                     </a:xfrm>
                     <a:prstGeom prst="rect">
                       <a:avLst/>
@@ -3237,10 +3463,10 @@
           <w:noProof/>
         </w:rPr>
         <w:drawing>
-          <wp:inline distT="0" distB="0" distL="0" distR="0" wp14:anchorId="3C3D5D42" wp14:editId="496664D5">
-            <wp:extent cx="3305175" cy="1595454"/>
-            <wp:effectExtent l="0" t="0" r="0" b="5080"/>
-            <wp:docPr id="10" name="Imagem 10"/>
+          <wp:inline distT="0" distB="0" distL="0" distR="0" wp14:anchorId="00B56F44" wp14:editId="33B82178">
+            <wp:extent cx="3286125" cy="1554572"/>
+            <wp:effectExtent l="0" t="0" r="0" b="7620"/>
+            <wp:docPr id="7" name="Imagem 7"/>
             <wp:cNvGraphicFramePr>
               <a:graphicFrameLocks xmlns:a="http://schemas.openxmlformats.org/drawingml/2006/main" noChangeAspect="1"/>
             </wp:cNvGraphicFramePr>
@@ -3260,7 +3486,7 @@
                   <pic:spPr>
                     <a:xfrm>
                       <a:off x="0" y="0"/>
-                      <a:ext cx="3343147" cy="1613784"/>
+                      <a:ext cx="3323726" cy="1572360"/>
                     </a:xfrm>
                     <a:prstGeom prst="rect">
                       <a:avLst/>
@@ -3277,87 +3503,16 @@
       </w:r>
       <w:r>
         <w:br/>
-        <w:t>O metadados é o @</w:t>
-      </w:r>
-      <w:proofErr w:type="spellStart"/>
-      <w:r>
-        <w:t>Component</w:t>
-      </w:r>
-      <w:proofErr w:type="spellEnd"/>
-      <w:r>
-        <w:t xml:space="preserve">. Não é possível ter um componente sem decorar sua classe com esse metadado. </w:t>
-      </w:r>
-      <w:r>
-        <w:br/>
-      </w:r>
-    </w:p>
-    <w:p>
-      <w:pPr>
-        <w:pStyle w:val="PargrafodaLista"/>
-      </w:pPr>
-      <w:r>
-        <w:br/>
-      </w:r>
-    </w:p>
-    <w:p>
-      <w:pPr>
-        <w:pStyle w:val="PargrafodaLista"/>
-      </w:pPr>
-      <w:r>
-        <w:br/>
-      </w:r>
-      <w:r>
-        <w:t xml:space="preserve">** </w:t>
-      </w:r>
-      <w:r>
-        <w:rPr>
-          <w:b/>
-        </w:rPr>
-        <w:t>Observações Importantes</w:t>
-      </w:r>
-      <w:r>
-        <w:t>:</w:t>
-      </w:r>
-    </w:p>
-    <w:p>
-      <w:pPr>
-        <w:pStyle w:val="PargrafodaLista"/>
-        <w:numPr>
-          <w:ilvl w:val="0"/>
-          <w:numId w:val="5"/>
-        </w:numPr>
-      </w:pPr>
-      <w:r>
-        <w:t xml:space="preserve">Para que no angular possa fazer uma requisição no projeto </w:t>
-      </w:r>
-      <w:proofErr w:type="spellStart"/>
-      <w:r>
-        <w:t>WebApi</w:t>
-      </w:r>
-      <w:proofErr w:type="spellEnd"/>
-      <w:r>
-        <w:t xml:space="preserve">, tem que configurar no arquivo </w:t>
-      </w:r>
-      <w:proofErr w:type="spellStart"/>
-      <w:r>
-        <w:t>Startup.cs</w:t>
-      </w:r>
-      <w:proofErr w:type="spellEnd"/>
-      <w:r>
-        <w:t xml:space="preserve">. </w:t>
-      </w:r>
-      <w:r>
-        <w:br/>
       </w:r>
       <w:r>
         <w:rPr>
           <w:noProof/>
         </w:rPr>
         <w:drawing>
-          <wp:inline distT="0" distB="0" distL="0" distR="0" wp14:anchorId="7D06D21A" wp14:editId="6B4E407D">
-            <wp:extent cx="5400040" cy="1346200"/>
-            <wp:effectExtent l="0" t="0" r="0" b="6350"/>
-            <wp:docPr id="11" name="Imagem 11"/>
+          <wp:inline distT="0" distB="0" distL="0" distR="0" wp14:anchorId="3C5DC97C" wp14:editId="0F6FAE85">
+            <wp:extent cx="3327095" cy="1790700"/>
+            <wp:effectExtent l="0" t="0" r="6985" b="0"/>
+            <wp:docPr id="9" name="Imagem 9"/>
             <wp:cNvGraphicFramePr>
               <a:graphicFrameLocks xmlns:a="http://schemas.openxmlformats.org/drawingml/2006/main" noChangeAspect="1"/>
             </wp:cNvGraphicFramePr>
@@ -3377,7 +3532,7 @@
                   <pic:spPr>
                     <a:xfrm>
                       <a:off x="0" y="0"/>
-                      <a:ext cx="5400040" cy="1346200"/>
+                      <a:ext cx="3350491" cy="1803292"/>
                     </a:xfrm>
                     <a:prstGeom prst="rect">
                       <a:avLst/>
@@ -3393,18 +3548,15 @@
         <w:br/>
       </w:r>
       <w:r>
-        <w:br/>
-      </w:r>
-      <w:r>
         <w:rPr>
           <w:noProof/>
         </w:rPr>
         <w:lastRenderedPageBreak/>
         <w:drawing>
-          <wp:inline distT="0" distB="0" distL="0" distR="0" wp14:anchorId="60C5418E" wp14:editId="388B9B03">
-            <wp:extent cx="5400040" cy="1060450"/>
-            <wp:effectExtent l="0" t="0" r="0" b="6350"/>
-            <wp:docPr id="12" name="Imagem 12"/>
+          <wp:inline distT="0" distB="0" distL="0" distR="0" wp14:anchorId="3C3D5D42" wp14:editId="496664D5">
+            <wp:extent cx="3305175" cy="1595454"/>
+            <wp:effectExtent l="0" t="0" r="0" b="5080"/>
+            <wp:docPr id="10" name="Imagem 10"/>
             <wp:cNvGraphicFramePr>
               <a:graphicFrameLocks xmlns:a="http://schemas.openxmlformats.org/drawingml/2006/main" noChangeAspect="1"/>
             </wp:cNvGraphicFramePr>
@@ -3424,7 +3576,7 @@
                   <pic:spPr>
                     <a:xfrm>
                       <a:off x="0" y="0"/>
-                      <a:ext cx="5400040" cy="1060450"/>
+                      <a:ext cx="3343147" cy="1613784"/>
                     </a:xfrm>
                     <a:prstGeom prst="rect">
                       <a:avLst/>
@@ -3437,7 +3589,50 @@
         </w:drawing>
       </w:r>
       <w:r>
-        <w:br/>
+        <w:t xml:space="preserve"> </w:t>
+      </w:r>
+      <w:r>
+        <w:br/>
+        <w:t>O metadados é o @</w:t>
+      </w:r>
+      <w:proofErr w:type="spellStart"/>
+      <w:r>
+        <w:t>Component</w:t>
+      </w:r>
+      <w:proofErr w:type="spellEnd"/>
+      <w:r>
+        <w:t xml:space="preserve">. Não é possível ter um componente sem decorar sua classe com esse metadado. </w:t>
+      </w:r>
+      <w:r>
+        <w:br/>
+      </w:r>
+    </w:p>
+    <w:p>
+      <w:pPr>
+        <w:pStyle w:val="PargrafodaLista"/>
+      </w:pPr>
+      <w:r>
+        <w:br/>
+      </w:r>
+    </w:p>
+    <w:p>
+      <w:pPr>
+        <w:pStyle w:val="PargrafodaLista"/>
+      </w:pPr>
+      <w:r>
+        <w:br/>
+      </w:r>
+      <w:r>
+        <w:t xml:space="preserve">** </w:t>
+      </w:r>
+      <w:r>
+        <w:rPr>
+          <w:b/>
+        </w:rPr>
+        <w:t>Observações Importantes</w:t>
+      </w:r>
+      <w:r>
+        <w:t>:</w:t>
       </w:r>
     </w:p>
     <w:p>
@@ -3449,7 +3644,15 @@
         </w:numPr>
       </w:pPr>
       <w:r>
-        <w:t xml:space="preserve">Para a API disponibilizar imagens dentro do servidor, tem que configurar no arquivo </w:t>
+        <w:t xml:space="preserve">Para que no angular possa fazer uma requisição no projeto </w:t>
+      </w:r>
+      <w:proofErr w:type="spellStart"/>
+      <w:r>
+        <w:t>WebApi</w:t>
+      </w:r>
+      <w:proofErr w:type="spellEnd"/>
+      <w:r>
+        <w:t xml:space="preserve">, tem que configurar no arquivo </w:t>
       </w:r>
       <w:proofErr w:type="spellStart"/>
       <w:r>
@@ -3457,37 +3660,7 @@
       </w:r>
       <w:proofErr w:type="spellEnd"/>
       <w:r>
-        <w:t xml:space="preserve">. As imagens ficam dentro da pasta </w:t>
-      </w:r>
-      <w:proofErr w:type="spellStart"/>
-      <w:r>
-        <w:t>wwwroot</w:t>
-      </w:r>
-      <w:proofErr w:type="spellEnd"/>
-      <w:r>
-        <w:t xml:space="preserve"> e dentro desta pasta criamos outra pasta chamada de </w:t>
-      </w:r>
-      <w:proofErr w:type="spellStart"/>
-      <w:r>
-        <w:t>img</w:t>
-      </w:r>
-      <w:proofErr w:type="spellEnd"/>
-      <w:r>
-        <w:t>.</w:t>
-      </w:r>
-      <w:r>
-        <w:t xml:space="preserve"> Essas pastas devem ser criadas no projeto </w:t>
-      </w:r>
-      <w:proofErr w:type="spellStart"/>
-      <w:r>
-        <w:t>WebApi</w:t>
-      </w:r>
-      <w:proofErr w:type="spellEnd"/>
-      <w:r>
-        <w:t xml:space="preserve"> e não no projeto do angular</w:t>
-      </w:r>
-      <w:r>
-        <w:t>.</w:t>
+        <w:t xml:space="preserve">. </w:t>
       </w:r>
       <w:r>
         <w:br/>
@@ -3497,10 +3670,10 @@
           <w:noProof/>
         </w:rPr>
         <w:drawing>
-          <wp:inline distT="0" distB="0" distL="0" distR="0" wp14:anchorId="4A8896EA" wp14:editId="72C8CDA9">
-            <wp:extent cx="3752850" cy="2381250"/>
-            <wp:effectExtent l="0" t="0" r="0" b="0"/>
-            <wp:docPr id="8" name="Imagem 8"/>
+          <wp:inline distT="0" distB="0" distL="0" distR="0" wp14:anchorId="7D06D21A" wp14:editId="6B4E407D">
+            <wp:extent cx="5400040" cy="1346200"/>
+            <wp:effectExtent l="0" t="0" r="0" b="6350"/>
+            <wp:docPr id="11" name="Imagem 11"/>
             <wp:cNvGraphicFramePr>
               <a:graphicFrameLocks xmlns:a="http://schemas.openxmlformats.org/drawingml/2006/main" noChangeAspect="1"/>
             </wp:cNvGraphicFramePr>
@@ -3520,6 +3693,149 @@
                   <pic:spPr>
                     <a:xfrm>
                       <a:off x="0" y="0"/>
+                      <a:ext cx="5400040" cy="1346200"/>
+                    </a:xfrm>
+                    <a:prstGeom prst="rect">
+                      <a:avLst/>
+                    </a:prstGeom>
+                  </pic:spPr>
+                </pic:pic>
+              </a:graphicData>
+            </a:graphic>
+          </wp:inline>
+        </w:drawing>
+      </w:r>
+      <w:r>
+        <w:br/>
+      </w:r>
+      <w:r>
+        <w:br/>
+      </w:r>
+      <w:r>
+        <w:rPr>
+          <w:noProof/>
+        </w:rPr>
+        <w:drawing>
+          <wp:inline distT="0" distB="0" distL="0" distR="0" wp14:anchorId="60C5418E" wp14:editId="388B9B03">
+            <wp:extent cx="5400040" cy="1060450"/>
+            <wp:effectExtent l="0" t="0" r="0" b="6350"/>
+            <wp:docPr id="12" name="Imagem 12"/>
+            <wp:cNvGraphicFramePr>
+              <a:graphicFrameLocks xmlns:a="http://schemas.openxmlformats.org/drawingml/2006/main" noChangeAspect="1"/>
+            </wp:cNvGraphicFramePr>
+            <a:graphic xmlns:a="http://schemas.openxmlformats.org/drawingml/2006/main">
+              <a:graphicData uri="http://schemas.openxmlformats.org/drawingml/2006/picture">
+                <pic:pic xmlns:pic="http://schemas.openxmlformats.org/drawingml/2006/picture">
+                  <pic:nvPicPr>
+                    <pic:cNvPr id="1" name=""/>
+                    <pic:cNvPicPr/>
+                  </pic:nvPicPr>
+                  <pic:blipFill>
+                    <a:blip r:embed="rId17"/>
+                    <a:stretch>
+                      <a:fillRect/>
+                    </a:stretch>
+                  </pic:blipFill>
+                  <pic:spPr>
+                    <a:xfrm>
+                      <a:off x="0" y="0"/>
+                      <a:ext cx="5400040" cy="1060450"/>
+                    </a:xfrm>
+                    <a:prstGeom prst="rect">
+                      <a:avLst/>
+                    </a:prstGeom>
+                  </pic:spPr>
+                </pic:pic>
+              </a:graphicData>
+            </a:graphic>
+          </wp:inline>
+        </w:drawing>
+      </w:r>
+      <w:r>
+        <w:br/>
+      </w:r>
+    </w:p>
+    <w:p>
+      <w:pPr>
+        <w:pStyle w:val="PargrafodaLista"/>
+        <w:numPr>
+          <w:ilvl w:val="0"/>
+          <w:numId w:val="5"/>
+        </w:numPr>
+      </w:pPr>
+      <w:r>
+        <w:t xml:space="preserve">Para a API disponibilizar imagens dentro do servidor, tem que configurar no arquivo </w:t>
+      </w:r>
+      <w:proofErr w:type="spellStart"/>
+      <w:r>
+        <w:t>Startup.cs</w:t>
+      </w:r>
+      <w:proofErr w:type="spellEnd"/>
+      <w:r>
+        <w:t xml:space="preserve">. As imagens ficam dentro da pasta </w:t>
+      </w:r>
+      <w:proofErr w:type="spellStart"/>
+      <w:r>
+        <w:t>wwwroot</w:t>
+      </w:r>
+      <w:proofErr w:type="spellEnd"/>
+      <w:r>
+        <w:t xml:space="preserve"> e dentro desta pasta criamos outra pasta chamada de </w:t>
+      </w:r>
+      <w:proofErr w:type="spellStart"/>
+      <w:r>
+        <w:t>img</w:t>
+      </w:r>
+      <w:proofErr w:type="spellEnd"/>
+      <w:r>
+        <w:t>.</w:t>
+      </w:r>
+      <w:r>
+        <w:t xml:space="preserve"> Essas pastas devem ser criadas no projeto </w:t>
+      </w:r>
+      <w:proofErr w:type="spellStart"/>
+      <w:r>
+        <w:t>WebApi</w:t>
+      </w:r>
+      <w:proofErr w:type="spellEnd"/>
+      <w:r>
+        <w:t xml:space="preserve"> e não no projeto do angular</w:t>
+      </w:r>
+      <w:r>
+        <w:t>.</w:t>
+      </w:r>
+      <w:r>
+        <w:br/>
+      </w:r>
+      <w:r>
+        <w:rPr>
+          <w:noProof/>
+        </w:rPr>
+        <w:lastRenderedPageBreak/>
+        <w:drawing>
+          <wp:inline distT="0" distB="0" distL="0" distR="0" wp14:anchorId="4A8896EA" wp14:editId="72C8CDA9">
+            <wp:extent cx="3752850" cy="2381250"/>
+            <wp:effectExtent l="0" t="0" r="0" b="0"/>
+            <wp:docPr id="8" name="Imagem 8"/>
+            <wp:cNvGraphicFramePr>
+              <a:graphicFrameLocks xmlns:a="http://schemas.openxmlformats.org/drawingml/2006/main" noChangeAspect="1"/>
+            </wp:cNvGraphicFramePr>
+            <a:graphic xmlns:a="http://schemas.openxmlformats.org/drawingml/2006/main">
+              <a:graphicData uri="http://schemas.openxmlformats.org/drawingml/2006/picture">
+                <pic:pic xmlns:pic="http://schemas.openxmlformats.org/drawingml/2006/picture">
+                  <pic:nvPicPr>
+                    <pic:cNvPr id="1" name=""/>
+                    <pic:cNvPicPr/>
+                  </pic:nvPicPr>
+                  <pic:blipFill>
+                    <a:blip r:embed="rId18"/>
+                    <a:stretch>
+                      <a:fillRect/>
+                    </a:stretch>
+                  </pic:blipFill>
+                  <pic:spPr>
+                    <a:xfrm>
+                      <a:off x="0" y="0"/>
                       <a:ext cx="3752850" cy="2381250"/>
                     </a:xfrm>
                     <a:prstGeom prst="rect">
@@ -3548,7 +3864,6 @@
         <w:rPr>
           <w:noProof/>
         </w:rPr>
-        <w:lastRenderedPageBreak/>
         <mc:AlternateContent>
           <mc:Choice Requires="wps">
             <w:drawing>
@@ -3704,7 +4019,7 @@
                     <pic:cNvPicPr/>
                   </pic:nvPicPr>
                   <pic:blipFill>
-                    <a:blip r:embed="rId17"/>
+                    <a:blip r:embed="rId19"/>
                     <a:stretch>
                       <a:fillRect/>
                     </a:stretch>
@@ -3736,345 +4051,6 @@
             <wp:extent cx="5400040" cy="1607185"/>
             <wp:effectExtent l="0" t="0" r="0" b="0"/>
             <wp:docPr id="14" name="Imagem 14"/>
-            <wp:cNvGraphicFramePr>
-              <a:graphicFrameLocks xmlns:a="http://schemas.openxmlformats.org/drawingml/2006/main" noChangeAspect="1"/>
-            </wp:cNvGraphicFramePr>
-            <a:graphic xmlns:a="http://schemas.openxmlformats.org/drawingml/2006/main">
-              <a:graphicData uri="http://schemas.openxmlformats.org/drawingml/2006/picture">
-                <pic:pic xmlns:pic="http://schemas.openxmlformats.org/drawingml/2006/picture">
-                  <pic:nvPicPr>
-                    <pic:cNvPr id="1" name=""/>
-                    <pic:cNvPicPr/>
-                  </pic:nvPicPr>
-                  <pic:blipFill>
-                    <a:blip r:embed="rId18"/>
-                    <a:stretch>
-                      <a:fillRect/>
-                    </a:stretch>
-                  </pic:blipFill>
-                  <pic:spPr>
-                    <a:xfrm>
-                      <a:off x="0" y="0"/>
-                      <a:ext cx="5400040" cy="1607185"/>
-                    </a:xfrm>
-                    <a:prstGeom prst="rect">
-                      <a:avLst/>
-                    </a:prstGeom>
-                  </pic:spPr>
-                </pic:pic>
-              </a:graphicData>
-            </a:graphic>
-          </wp:inline>
-        </w:drawing>
-      </w:r>
-      <w:r>
-        <w:br/>
-        <w:t>Obs</w:t>
-      </w:r>
-      <w:r>
-        <w:t>. 1</w:t>
-      </w:r>
-      <w:r>
-        <w:t xml:space="preserve">: O </w:t>
-      </w:r>
-      <w:proofErr w:type="spellStart"/>
-      <w:r>
-        <w:rPr>
-          <w:b/>
-        </w:rPr>
-        <w:t>two-way</w:t>
-      </w:r>
-      <w:proofErr w:type="spellEnd"/>
-      <w:r>
-        <w:t xml:space="preserve"> só funciona se configurar no </w:t>
-      </w:r>
-      <w:proofErr w:type="spellStart"/>
-      <w:proofErr w:type="gramStart"/>
-      <w:r>
-        <w:t>app.module</w:t>
-      </w:r>
-      <w:proofErr w:type="gramEnd"/>
-      <w:r>
-        <w:t>.ts</w:t>
-      </w:r>
-      <w:proofErr w:type="spellEnd"/>
-      <w:r>
-        <w:t xml:space="preserve">. Tem de importar o </w:t>
-      </w:r>
-      <w:proofErr w:type="spellStart"/>
-      <w:r>
-        <w:t>FormsModule</w:t>
-      </w:r>
-      <w:proofErr w:type="spellEnd"/>
-      <w:r>
-        <w:t>. (</w:t>
-      </w:r>
-      <w:proofErr w:type="spellStart"/>
-      <w:r>
-        <w:t>Import</w:t>
-      </w:r>
-      <w:proofErr w:type="spellEnd"/>
-      <w:r>
-        <w:t xml:space="preserve"> </w:t>
-      </w:r>
-      <w:proofErr w:type="gramStart"/>
-      <w:r>
-        <w:t xml:space="preserve">{ </w:t>
-      </w:r>
-      <w:proofErr w:type="spellStart"/>
-      <w:r>
-        <w:t>FormsModule</w:t>
-      </w:r>
-      <w:proofErr w:type="spellEnd"/>
-      <w:proofErr w:type="gramEnd"/>
-      <w:r>
-        <w:t xml:space="preserve"> } </w:t>
-      </w:r>
-      <w:proofErr w:type="spellStart"/>
-      <w:r>
-        <w:t>from</w:t>
-      </w:r>
-      <w:proofErr w:type="spellEnd"/>
-      <w:r>
-        <w:t xml:space="preserve"> ‘@angular/</w:t>
-      </w:r>
-      <w:proofErr w:type="spellStart"/>
-      <w:r>
-        <w:t>forms</w:t>
-      </w:r>
-      <w:proofErr w:type="spellEnd"/>
-      <w:r>
-        <w:t xml:space="preserve">’. E também não funciona em um </w:t>
-      </w:r>
-      <w:proofErr w:type="spellStart"/>
-      <w:r>
-        <w:t>form</w:t>
-      </w:r>
-      <w:proofErr w:type="spellEnd"/>
-      <w:r>
-        <w:t xml:space="preserve"> simples. Qualquer coisa, coloca em uma </w:t>
-      </w:r>
-      <w:proofErr w:type="spellStart"/>
-      <w:r>
-        <w:t>div</w:t>
-      </w:r>
-      <w:proofErr w:type="spellEnd"/>
-      <w:r>
-        <w:t>.</w:t>
-      </w:r>
-      <w:r>
-        <w:br/>
-      </w:r>
-      <w:r>
-        <w:br/>
-        <w:t xml:space="preserve">Obs. 2: O </w:t>
-      </w:r>
-      <w:proofErr w:type="spellStart"/>
-      <w:r>
-        <w:t>interpolation</w:t>
-      </w:r>
-      <w:proofErr w:type="spellEnd"/>
-      <w:r>
-        <w:t xml:space="preserve"> pode usar filtro por meio do </w:t>
-      </w:r>
-      <w:proofErr w:type="spellStart"/>
-      <w:r>
-        <w:t>pipes</w:t>
-      </w:r>
-      <w:proofErr w:type="spellEnd"/>
-      <w:r>
-        <w:t xml:space="preserve"> com o símbolo </w:t>
-      </w:r>
-      <w:proofErr w:type="gramStart"/>
-      <w:r>
-        <w:t>“ |</w:t>
-      </w:r>
-      <w:proofErr w:type="gramEnd"/>
-      <w:r>
-        <w:t xml:space="preserve"> “. </w:t>
-      </w:r>
-      <w:r>
-        <w:br/>
-      </w:r>
-      <w:proofErr w:type="spellStart"/>
-      <w:r>
-        <w:t>Ex</w:t>
-      </w:r>
-      <w:proofErr w:type="spellEnd"/>
-      <w:r>
-        <w:t>: &lt;</w:t>
-      </w:r>
-      <w:proofErr w:type="spellStart"/>
-      <w:r>
-        <w:t>td</w:t>
-      </w:r>
-      <w:proofErr w:type="spellEnd"/>
-      <w:proofErr w:type="gramStart"/>
-      <w:r>
-        <w:t>&gt;{</w:t>
-      </w:r>
-      <w:proofErr w:type="gramEnd"/>
-      <w:r>
-        <w:t xml:space="preserve">{ </w:t>
-      </w:r>
-      <w:proofErr w:type="spellStart"/>
-      <w:r>
-        <w:t>evento.tema</w:t>
-      </w:r>
-      <w:proofErr w:type="spellEnd"/>
-      <w:r>
-        <w:t xml:space="preserve"> | </w:t>
-      </w:r>
-      <w:proofErr w:type="spellStart"/>
-      <w:r>
-        <w:t>lowercase</w:t>
-      </w:r>
-      <w:proofErr w:type="spellEnd"/>
-      <w:r>
-        <w:t xml:space="preserve"> }}&lt;/</w:t>
-      </w:r>
-      <w:proofErr w:type="spellStart"/>
-      <w:r>
-        <w:t>td</w:t>
-      </w:r>
-      <w:proofErr w:type="spellEnd"/>
-      <w:r>
-        <w:t>&gt; deixará tudo em letra minúscula.</w:t>
-      </w:r>
-      <w:r>
-        <w:br/>
-      </w:r>
-    </w:p>
-    <w:p>
-      <w:pPr>
-        <w:pStyle w:val="PargrafodaLista"/>
-        <w:numPr>
-          <w:ilvl w:val="0"/>
-          <w:numId w:val="5"/>
-        </w:numPr>
-      </w:pPr>
-      <w:proofErr w:type="spellStart"/>
-      <w:r>
-        <w:t>Observable</w:t>
-      </w:r>
-      <w:proofErr w:type="spellEnd"/>
-      <w:r>
-        <w:t xml:space="preserve">: </w:t>
-      </w:r>
-      <w:r>
-        <w:t xml:space="preserve">Quando for salvar algo e ele for </w:t>
-      </w:r>
-      <w:proofErr w:type="gramStart"/>
-      <w:r>
-        <w:t>do  tipo</w:t>
-      </w:r>
-      <w:proofErr w:type="gramEnd"/>
-      <w:r>
-        <w:t xml:space="preserve"> </w:t>
-      </w:r>
-      <w:proofErr w:type="spellStart"/>
-      <w:r>
-        <w:t>Observable</w:t>
-      </w:r>
-      <w:proofErr w:type="spellEnd"/>
-      <w:r>
-        <w:t xml:space="preserve">, tem que ter um </w:t>
-      </w:r>
-      <w:proofErr w:type="spellStart"/>
-      <w:r>
-        <w:t>subscribe</w:t>
-      </w:r>
-      <w:proofErr w:type="spellEnd"/>
-      <w:r>
-        <w:t xml:space="preserve">, caso não tenha, não será </w:t>
-      </w:r>
-      <w:proofErr w:type="spellStart"/>
-      <w:r>
-        <w:t>execultado</w:t>
-      </w:r>
-      <w:proofErr w:type="spellEnd"/>
-      <w:r>
-        <w:t>.</w:t>
-      </w:r>
-      <w:r>
-        <w:br/>
-      </w:r>
-      <w:r>
-        <w:rPr>
-          <w:noProof/>
-        </w:rPr>
-        <w:drawing>
-          <wp:inline distT="0" distB="0" distL="0" distR="0" wp14:anchorId="58F9F38E" wp14:editId="0B7E7D94">
-            <wp:extent cx="4772025" cy="1990725"/>
-            <wp:effectExtent l="0" t="0" r="9525" b="9525"/>
-            <wp:docPr id="16" name="Imagem 16"/>
-            <wp:cNvGraphicFramePr>
-              <a:graphicFrameLocks xmlns:a="http://schemas.openxmlformats.org/drawingml/2006/main" noChangeAspect="1"/>
-            </wp:cNvGraphicFramePr>
-            <a:graphic xmlns:a="http://schemas.openxmlformats.org/drawingml/2006/main">
-              <a:graphicData uri="http://schemas.openxmlformats.org/drawingml/2006/picture">
-                <pic:pic xmlns:pic="http://schemas.openxmlformats.org/drawingml/2006/picture">
-                  <pic:nvPicPr>
-                    <pic:cNvPr id="1" name=""/>
-                    <pic:cNvPicPr/>
-                  </pic:nvPicPr>
-                  <pic:blipFill>
-                    <a:blip r:embed="rId19"/>
-                    <a:stretch>
-                      <a:fillRect/>
-                    </a:stretch>
-                  </pic:blipFill>
-                  <pic:spPr>
-                    <a:xfrm>
-                      <a:off x="0" y="0"/>
-                      <a:ext cx="4772025" cy="1990725"/>
-                    </a:xfrm>
-                    <a:prstGeom prst="rect">
-                      <a:avLst/>
-                    </a:prstGeom>
-                  </pic:spPr>
-                </pic:pic>
-              </a:graphicData>
-            </a:graphic>
-          </wp:inline>
-        </w:drawing>
-      </w:r>
-      <w:r>
-        <w:br/>
-      </w:r>
-    </w:p>
-    <w:p>
-      <w:pPr>
-        <w:pStyle w:val="PargrafodaLista"/>
-        <w:numPr>
-          <w:ilvl w:val="0"/>
-          <w:numId w:val="5"/>
-        </w:numPr>
-      </w:pPr>
-      <w:r>
-        <w:lastRenderedPageBreak/>
-        <w:t xml:space="preserve">Para preencher um modal deve usar o </w:t>
-      </w:r>
-      <w:proofErr w:type="spellStart"/>
-      <w:r>
-        <w:t>registerForm.patchValue</w:t>
-      </w:r>
-      <w:proofErr w:type="spellEnd"/>
-      <w:r>
-        <w:t>().</w:t>
-      </w:r>
-      <w:r>
-        <w:br/>
-      </w:r>
-      <w:r>
-        <w:rPr>
-          <w:noProof/>
-        </w:rPr>
-        <w:drawing>
-          <wp:inline distT="0" distB="0" distL="0" distR="0" wp14:anchorId="24834FB9" wp14:editId="01599CA9">
-            <wp:extent cx="4495800" cy="2057400"/>
-            <wp:effectExtent l="0" t="0" r="0" b="0"/>
-            <wp:docPr id="17" name="Imagem 17"/>
             <wp:cNvGraphicFramePr>
               <a:graphicFrameLocks xmlns:a="http://schemas.openxmlformats.org/drawingml/2006/main" noChangeAspect="1"/>
             </wp:cNvGraphicFramePr>
@@ -4094,7 +4070,7 @@
                   <pic:spPr>
                     <a:xfrm>
                       <a:off x="0" y="0"/>
-                      <a:ext cx="4495800" cy="2057400"/>
+                      <a:ext cx="5400040" cy="1607185"/>
                     </a:xfrm>
                     <a:prstGeom prst="rect">
                       <a:avLst/>
@@ -4108,6 +4084,177 @@
       </w:r>
       <w:r>
         <w:br/>
+        <w:t>Obs</w:t>
+      </w:r>
+      <w:r>
+        <w:t>. 1</w:t>
+      </w:r>
+      <w:r>
+        <w:t xml:space="preserve">: O </w:t>
+      </w:r>
+      <w:proofErr w:type="spellStart"/>
+      <w:r>
+        <w:rPr>
+          <w:b/>
+        </w:rPr>
+        <w:t>two-way</w:t>
+      </w:r>
+      <w:proofErr w:type="spellEnd"/>
+      <w:r>
+        <w:t xml:space="preserve"> só funciona se configurar no </w:t>
+      </w:r>
+      <w:proofErr w:type="spellStart"/>
+      <w:proofErr w:type="gramStart"/>
+      <w:r>
+        <w:t>app.module</w:t>
+      </w:r>
+      <w:proofErr w:type="gramEnd"/>
+      <w:r>
+        <w:t>.ts</w:t>
+      </w:r>
+      <w:proofErr w:type="spellEnd"/>
+      <w:r>
+        <w:t xml:space="preserve">. Tem de importar o </w:t>
+      </w:r>
+      <w:proofErr w:type="spellStart"/>
+      <w:r>
+        <w:t>FormsModule</w:t>
+      </w:r>
+      <w:proofErr w:type="spellEnd"/>
+      <w:r>
+        <w:t>. (</w:t>
+      </w:r>
+      <w:proofErr w:type="spellStart"/>
+      <w:r>
+        <w:t>Import</w:t>
+      </w:r>
+      <w:proofErr w:type="spellEnd"/>
+      <w:r>
+        <w:t xml:space="preserve"> </w:t>
+      </w:r>
+      <w:proofErr w:type="gramStart"/>
+      <w:r>
+        <w:t xml:space="preserve">{ </w:t>
+      </w:r>
+      <w:proofErr w:type="spellStart"/>
+      <w:r>
+        <w:t>FormsModule</w:t>
+      </w:r>
+      <w:proofErr w:type="spellEnd"/>
+      <w:proofErr w:type="gramEnd"/>
+      <w:r>
+        <w:t xml:space="preserve"> } </w:t>
+      </w:r>
+      <w:proofErr w:type="spellStart"/>
+      <w:r>
+        <w:t>from</w:t>
+      </w:r>
+      <w:proofErr w:type="spellEnd"/>
+      <w:r>
+        <w:t xml:space="preserve"> ‘@angular/</w:t>
+      </w:r>
+      <w:proofErr w:type="spellStart"/>
+      <w:r>
+        <w:t>forms</w:t>
+      </w:r>
+      <w:proofErr w:type="spellEnd"/>
+      <w:r>
+        <w:t xml:space="preserve">’. E também não funciona em um </w:t>
+      </w:r>
+      <w:proofErr w:type="spellStart"/>
+      <w:r>
+        <w:t>form</w:t>
+      </w:r>
+      <w:proofErr w:type="spellEnd"/>
+      <w:r>
+        <w:t xml:space="preserve"> simples. Qualquer coisa, coloca em uma </w:t>
+      </w:r>
+      <w:proofErr w:type="spellStart"/>
+      <w:r>
+        <w:t>div</w:t>
+      </w:r>
+      <w:proofErr w:type="spellEnd"/>
+      <w:r>
+        <w:t>.</w:t>
+      </w:r>
+      <w:r>
+        <w:br/>
+      </w:r>
+      <w:r>
+        <w:br/>
+        <w:t xml:space="preserve">Obs. 2: O </w:t>
+      </w:r>
+      <w:proofErr w:type="spellStart"/>
+      <w:r>
+        <w:t>interpolation</w:t>
+      </w:r>
+      <w:proofErr w:type="spellEnd"/>
+      <w:r>
+        <w:t xml:space="preserve"> pode usar filtro por meio do </w:t>
+      </w:r>
+      <w:proofErr w:type="spellStart"/>
+      <w:r>
+        <w:t>pipes</w:t>
+      </w:r>
+      <w:proofErr w:type="spellEnd"/>
+      <w:r>
+        <w:t xml:space="preserve"> com o símbolo </w:t>
+      </w:r>
+      <w:proofErr w:type="gramStart"/>
+      <w:r>
+        <w:t>“ |</w:t>
+      </w:r>
+      <w:proofErr w:type="gramEnd"/>
+      <w:r>
+        <w:t xml:space="preserve"> “. </w:t>
+      </w:r>
+      <w:r>
+        <w:br/>
+      </w:r>
+      <w:proofErr w:type="spellStart"/>
+      <w:r>
+        <w:t>Ex</w:t>
+      </w:r>
+      <w:proofErr w:type="spellEnd"/>
+      <w:r>
+        <w:t>: &lt;</w:t>
+      </w:r>
+      <w:proofErr w:type="spellStart"/>
+      <w:r>
+        <w:t>td</w:t>
+      </w:r>
+      <w:proofErr w:type="spellEnd"/>
+      <w:proofErr w:type="gramStart"/>
+      <w:r>
+        <w:t>&gt;{</w:t>
+      </w:r>
+      <w:proofErr w:type="gramEnd"/>
+      <w:r>
+        <w:t xml:space="preserve">{ </w:t>
+      </w:r>
+      <w:proofErr w:type="spellStart"/>
+      <w:r>
+        <w:t>evento.tema</w:t>
+      </w:r>
+      <w:proofErr w:type="spellEnd"/>
+      <w:r>
+        <w:t xml:space="preserve"> | </w:t>
+      </w:r>
+      <w:proofErr w:type="spellStart"/>
+      <w:r>
+        <w:t>lowercase</w:t>
+      </w:r>
+      <w:proofErr w:type="spellEnd"/>
+      <w:r>
+        <w:t xml:space="preserve"> }}&lt;/</w:t>
+      </w:r>
+      <w:proofErr w:type="spellStart"/>
+      <w:r>
+        <w:t>td</w:t>
+      </w:r>
+      <w:proofErr w:type="spellEnd"/>
+      <w:r>
+        <w:t>&gt; deixará tudo em letra minúscula.</w:t>
       </w:r>
       <w:r>
         <w:br/>
@@ -4121,45 +4268,62 @@
           <w:numId w:val="5"/>
         </w:numPr>
       </w:pPr>
-      <w:r>
-        <w:t xml:space="preserve">Para os Data </w:t>
-      </w:r>
-      <w:proofErr w:type="spellStart"/>
-      <w:r>
-        <w:t>Notations</w:t>
-      </w:r>
-      <w:proofErr w:type="spellEnd"/>
-      <w:r>
-        <w:t xml:space="preserve"> funcionarem, dentro do </w:t>
-      </w:r>
-      <w:proofErr w:type="spellStart"/>
-      <w:r>
-        <w:t>controller</w:t>
-      </w:r>
-      <w:proofErr w:type="spellEnd"/>
-      <w:r>
-        <w:t xml:space="preserve"> deve possuir o [</w:t>
-      </w:r>
-      <w:proofErr w:type="spellStart"/>
-      <w:r>
-        <w:t>ApiController</w:t>
-      </w:r>
-      <w:proofErr w:type="spellEnd"/>
-      <w:r>
-        <w:t>].</w:t>
-      </w:r>
-      <w:r>
-        <w:br/>
-      </w:r>
-      <w:r>
-        <w:rPr>
-          <w:noProof/>
-        </w:rPr>
+      <w:proofErr w:type="spellStart"/>
+      <w:r>
+        <w:t>Observable</w:t>
+      </w:r>
+      <w:proofErr w:type="spellEnd"/>
+      <w:r>
+        <w:t xml:space="preserve">: </w:t>
+      </w:r>
+      <w:r>
+        <w:t xml:space="preserve">Quando for salvar algo e ele for </w:t>
+      </w:r>
+      <w:proofErr w:type="gramStart"/>
+      <w:r>
+        <w:t>do  tipo</w:t>
+      </w:r>
+      <w:proofErr w:type="gramEnd"/>
+      <w:r>
+        <w:t xml:space="preserve"> </w:t>
+      </w:r>
+      <w:proofErr w:type="spellStart"/>
+      <w:r>
+        <w:t>Observable</w:t>
+      </w:r>
+      <w:proofErr w:type="spellEnd"/>
+      <w:r>
+        <w:t xml:space="preserve">, tem que ter um </w:t>
+      </w:r>
+      <w:proofErr w:type="spellStart"/>
+      <w:r>
+        <w:t>subscribe</w:t>
+      </w:r>
+      <w:proofErr w:type="spellEnd"/>
+      <w:r>
+        <w:t xml:space="preserve">, caso não tenha, não será </w:t>
+      </w:r>
+      <w:proofErr w:type="spellStart"/>
+      <w:r>
+        <w:t>execultado</w:t>
+      </w:r>
+      <w:proofErr w:type="spellEnd"/>
+      <w:r>
+        <w:t>.</w:t>
+      </w:r>
+      <w:r>
+        <w:br/>
+      </w:r>
+      <w:r>
+        <w:rPr>
+          <w:noProof/>
+        </w:rPr>
+        <w:lastRenderedPageBreak/>
         <w:drawing>
-          <wp:inline distT="0" distB="0" distL="0" distR="0" wp14:anchorId="60DB2B6B" wp14:editId="19F36107">
-            <wp:extent cx="2600325" cy="1743075"/>
+          <wp:inline distT="0" distB="0" distL="0" distR="0" wp14:anchorId="58F9F38E" wp14:editId="0B7E7D94">
+            <wp:extent cx="4772025" cy="1990725"/>
             <wp:effectExtent l="0" t="0" r="9525" b="9525"/>
-            <wp:docPr id="18" name="Imagem 18"/>
+            <wp:docPr id="16" name="Imagem 16"/>
             <wp:cNvGraphicFramePr>
               <a:graphicFrameLocks xmlns:a="http://schemas.openxmlformats.org/drawingml/2006/main" noChangeAspect="1"/>
             </wp:cNvGraphicFramePr>
@@ -4179,6 +4343,157 @@
                   <pic:spPr>
                     <a:xfrm>
                       <a:off x="0" y="0"/>
+                      <a:ext cx="4772025" cy="1990725"/>
+                    </a:xfrm>
+                    <a:prstGeom prst="rect">
+                      <a:avLst/>
+                    </a:prstGeom>
+                  </pic:spPr>
+                </pic:pic>
+              </a:graphicData>
+            </a:graphic>
+          </wp:inline>
+        </w:drawing>
+      </w:r>
+      <w:r>
+        <w:br/>
+      </w:r>
+    </w:p>
+    <w:p>
+      <w:pPr>
+        <w:pStyle w:val="PargrafodaLista"/>
+        <w:numPr>
+          <w:ilvl w:val="0"/>
+          <w:numId w:val="5"/>
+        </w:numPr>
+      </w:pPr>
+      <w:r>
+        <w:t xml:space="preserve">Para preencher um modal deve usar o </w:t>
+      </w:r>
+      <w:proofErr w:type="spellStart"/>
+      <w:r>
+        <w:t>registerForm.patchValue</w:t>
+      </w:r>
+      <w:proofErr w:type="spellEnd"/>
+      <w:r>
+        <w:t>().</w:t>
+      </w:r>
+      <w:r>
+        <w:br/>
+      </w:r>
+      <w:r>
+        <w:rPr>
+          <w:noProof/>
+        </w:rPr>
+        <w:drawing>
+          <wp:inline distT="0" distB="0" distL="0" distR="0" wp14:anchorId="24834FB9" wp14:editId="01599CA9">
+            <wp:extent cx="4495800" cy="2057400"/>
+            <wp:effectExtent l="0" t="0" r="0" b="0"/>
+            <wp:docPr id="17" name="Imagem 17"/>
+            <wp:cNvGraphicFramePr>
+              <a:graphicFrameLocks xmlns:a="http://schemas.openxmlformats.org/drawingml/2006/main" noChangeAspect="1"/>
+            </wp:cNvGraphicFramePr>
+            <a:graphic xmlns:a="http://schemas.openxmlformats.org/drawingml/2006/main">
+              <a:graphicData uri="http://schemas.openxmlformats.org/drawingml/2006/picture">
+                <pic:pic xmlns:pic="http://schemas.openxmlformats.org/drawingml/2006/picture">
+                  <pic:nvPicPr>
+                    <pic:cNvPr id="1" name=""/>
+                    <pic:cNvPicPr/>
+                  </pic:nvPicPr>
+                  <pic:blipFill>
+                    <a:blip r:embed="rId22"/>
+                    <a:stretch>
+                      <a:fillRect/>
+                    </a:stretch>
+                  </pic:blipFill>
+                  <pic:spPr>
+                    <a:xfrm>
+                      <a:off x="0" y="0"/>
+                      <a:ext cx="4495800" cy="2057400"/>
+                    </a:xfrm>
+                    <a:prstGeom prst="rect">
+                      <a:avLst/>
+                    </a:prstGeom>
+                  </pic:spPr>
+                </pic:pic>
+              </a:graphicData>
+            </a:graphic>
+          </wp:inline>
+        </w:drawing>
+      </w:r>
+      <w:r>
+        <w:br/>
+      </w:r>
+      <w:r>
+        <w:br/>
+      </w:r>
+    </w:p>
+    <w:p>
+      <w:pPr>
+        <w:pStyle w:val="PargrafodaLista"/>
+        <w:numPr>
+          <w:ilvl w:val="0"/>
+          <w:numId w:val="5"/>
+        </w:numPr>
+      </w:pPr>
+      <w:r>
+        <w:t xml:space="preserve">Para os Data </w:t>
+      </w:r>
+      <w:proofErr w:type="spellStart"/>
+      <w:r>
+        <w:t>Notations</w:t>
+      </w:r>
+      <w:proofErr w:type="spellEnd"/>
+      <w:r>
+        <w:t xml:space="preserve"> funcionarem, dentro do </w:t>
+      </w:r>
+      <w:proofErr w:type="spellStart"/>
+      <w:r>
+        <w:t>controller</w:t>
+      </w:r>
+      <w:proofErr w:type="spellEnd"/>
+      <w:r>
+        <w:t xml:space="preserve"> deve possuir o [</w:t>
+      </w:r>
+      <w:proofErr w:type="spellStart"/>
+      <w:r>
+        <w:t>ApiController</w:t>
+      </w:r>
+      <w:proofErr w:type="spellEnd"/>
+      <w:r>
+        <w:t>].</w:t>
+      </w:r>
+      <w:r>
+        <w:br/>
+      </w:r>
+      <w:r>
+        <w:rPr>
+          <w:noProof/>
+        </w:rPr>
+        <w:drawing>
+          <wp:inline distT="0" distB="0" distL="0" distR="0" wp14:anchorId="60DB2B6B" wp14:editId="19F36107">
+            <wp:extent cx="2600325" cy="1743075"/>
+            <wp:effectExtent l="0" t="0" r="9525" b="9525"/>
+            <wp:docPr id="18" name="Imagem 18"/>
+            <wp:cNvGraphicFramePr>
+              <a:graphicFrameLocks xmlns:a="http://schemas.openxmlformats.org/drawingml/2006/main" noChangeAspect="1"/>
+            </wp:cNvGraphicFramePr>
+            <a:graphic xmlns:a="http://schemas.openxmlformats.org/drawingml/2006/main">
+              <a:graphicData uri="http://schemas.openxmlformats.org/drawingml/2006/picture">
+                <pic:pic xmlns:pic="http://schemas.openxmlformats.org/drawingml/2006/picture">
+                  <pic:nvPicPr>
+                    <pic:cNvPr id="1" name=""/>
+                    <pic:cNvPicPr/>
+                  </pic:nvPicPr>
+                  <pic:blipFill>
+                    <a:blip r:embed="rId23"/>
+                    <a:stretch>
+                      <a:fillRect/>
+                    </a:stretch>
+                  </pic:blipFill>
+                  <pic:spPr>
+                    <a:xfrm>
+                      <a:off x="0" y="0"/>
                       <a:ext cx="2600325" cy="1743075"/>
                     </a:xfrm>
                     <a:prstGeom prst="rect">
@@ -4197,8 +4512,6 @@
       <w:r>
         <w:br/>
       </w:r>
-      <w:bookmarkStart w:id="0" w:name="_GoBack"/>
-      <w:bookmarkEnd w:id="0"/>
       <w:r>
         <w:br/>
       </w:r>

</xml_diff>

<commit_message>
Ajuste na Data e adicionado novos componentes
</commit_message>
<xml_diff>
--- a/Configuração ambiente dotNet + angular.docx
+++ b/Configuração ambiente dotNet + angular.docx
@@ -2366,12 +2366,7 @@
       </w:r>
       <w:proofErr w:type="spellEnd"/>
       <w:r>
-        <w:t>: 1;</w:t>
-      </w:r>
-      <w:bookmarkStart w:id="0" w:name="_GoBack"/>
-      <w:bookmarkEnd w:id="0"/>
-      <w:r>
-        <w:t>}</w:t>
+        <w:t>: 1;}</w:t>
       </w:r>
       <w:r>
         <w:br/>
@@ -2416,6 +2411,68 @@
           </wp:inline>
         </w:drawing>
       </w:r>
+      <w:r>
+        <w:br/>
+        <w:t xml:space="preserve">Dentro de </w:t>
+      </w:r>
+      <w:proofErr w:type="spellStart"/>
+      <w:r>
+        <w:t>eventos.component.ts</w:t>
+      </w:r>
+      <w:proofErr w:type="spellEnd"/>
+      <w:r>
+        <w:t xml:space="preserve"> importar: </w:t>
+      </w:r>
+      <w:proofErr w:type="spellStart"/>
+      <w:r>
+        <w:t>import</w:t>
+      </w:r>
+      <w:proofErr w:type="spellEnd"/>
+      <w:r>
+        <w:t xml:space="preserve"> { </w:t>
+      </w:r>
+      <w:proofErr w:type="spellStart"/>
+      <w:r>
+        <w:t>ToastService</w:t>
+      </w:r>
+      <w:proofErr w:type="spellEnd"/>
+      <w:r>
+        <w:t xml:space="preserve"> } </w:t>
+      </w:r>
+      <w:proofErr w:type="spellStart"/>
+      <w:r>
+        <w:t>from</w:t>
+      </w:r>
+      <w:proofErr w:type="spellEnd"/>
+      <w:r>
+        <w:t xml:space="preserve"> ‘</w:t>
+      </w:r>
+      <w:proofErr w:type="spellStart"/>
+      <w:r>
+        <w:t>ngx-toastr</w:t>
+      </w:r>
+      <w:proofErr w:type="spellEnd"/>
+      <w:r>
+        <w:t xml:space="preserve">; E deve também colocar no construtor: </w:t>
+      </w:r>
+      <w:proofErr w:type="spellStart"/>
+      <w:r>
+        <w:t>private</w:t>
+      </w:r>
+      <w:proofErr w:type="spellEnd"/>
+      <w:r>
+        <w:t xml:space="preserve"> </w:t>
+      </w:r>
+      <w:proofErr w:type="spellStart"/>
+      <w:r>
+        <w:t>toastr</w:t>
+      </w:r>
+      <w:proofErr w:type="spellEnd"/>
+      <w:r>
+        <w:t xml:space="preserve"> ToastrService</w:t>
+      </w:r>
+      <w:bookmarkStart w:id="0" w:name="_GoBack"/>
+      <w:bookmarkEnd w:id="0"/>
     </w:p>
     <w:p>
       <w:pPr>
@@ -2589,7 +2646,11 @@
       </w:r>
       <w:proofErr w:type="spellEnd"/>
       <w:r>
-        <w:t xml:space="preserve"> – </w:t>
+        <w:t xml:space="preserve"> </w:t>
+      </w:r>
+      <w:r>
+        <w:lastRenderedPageBreak/>
+        <w:t xml:space="preserve">– </w:t>
       </w:r>
       <w:proofErr w:type="spellStart"/>
       <w:r>

</xml_diff>

<commit_message>
Instalando o Identity + Criação das Entidades com Identity + Criação do novo banco de dados com Identity
</commit_message>
<xml_diff>
--- a/Configuração ambiente dotNet + angular.docx
+++ b/Configuração ambiente dotNet + angular.docx
@@ -1789,6 +1789,139 @@
     <w:p>
       <w:pPr>
         <w:pStyle w:val="PargrafodaLista"/>
+        <w:numPr>
+          <w:ilvl w:val="2"/>
+          <w:numId w:val="1"/>
+        </w:numPr>
+      </w:pPr>
+      <w:r>
+        <w:t xml:space="preserve">Instalar o </w:t>
+      </w:r>
+      <w:proofErr w:type="spellStart"/>
+      <w:r>
+        <w:t>Identity</w:t>
+      </w:r>
+      <w:proofErr w:type="spellEnd"/>
+      <w:r>
+        <w:t xml:space="preserve"> </w:t>
+      </w:r>
+      <w:r>
+        <w:sym w:font="Wingdings" w:char="F0E0"/>
+      </w:r>
+      <w:r>
+        <w:t xml:space="preserve"> </w:t>
+      </w:r>
+      <w:r>
+        <w:t xml:space="preserve">Apertar </w:t>
+      </w:r>
+      <w:proofErr w:type="spellStart"/>
+      <w:r>
+        <w:t>Ctrl</w:t>
+      </w:r>
+      <w:proofErr w:type="spellEnd"/>
+      <w:r>
+        <w:t xml:space="preserve"> + Shift + P    </w:t>
+      </w:r>
+      <w:r>
+        <w:sym w:font="Wingdings" w:char="F0E0"/>
+      </w:r>
+      <w:r>
+        <w:t xml:space="preserve"> Digita: </w:t>
+      </w:r>
+      <w:proofErr w:type="spellStart"/>
+      <w:r>
+        <w:t>Nuget</w:t>
+      </w:r>
+      <w:proofErr w:type="spellEnd"/>
+      <w:r>
+        <w:t xml:space="preserve"> </w:t>
+      </w:r>
+      <w:proofErr w:type="spellStart"/>
+      <w:r>
+        <w:t>Package</w:t>
+      </w:r>
+      <w:proofErr w:type="spellEnd"/>
+      <w:r>
+        <w:t xml:space="preserve"> Manager e depois aperta “ENTER”. </w:t>
+      </w:r>
+      <w:r>
+        <w:sym w:font="Wingdings" w:char="F0E0"/>
+      </w:r>
+      <w:r>
+        <w:t xml:space="preserve"> Digita: </w:t>
+      </w:r>
+      <w:proofErr w:type="spellStart"/>
+      <w:proofErr w:type="gramStart"/>
+      <w:r>
+        <w:t>Microsoft.</w:t>
+      </w:r>
+      <w:r>
+        <w:t>AspNetCore.Identity.</w:t>
+      </w:r>
+      <w:r>
+        <w:t>EntityFrameworkCore</w:t>
+      </w:r>
+      <w:proofErr w:type="spellEnd"/>
+      <w:proofErr w:type="gramEnd"/>
+      <w:r>
+        <w:t xml:space="preserve"> e depois aperta “ENTER” e seleciona </w:t>
+      </w:r>
+      <w:proofErr w:type="spellStart"/>
+      <w:r>
+        <w:t>Microsoft.AspNetCore.Identity.EntityFrameworkCore</w:t>
+      </w:r>
+      <w:proofErr w:type="spellEnd"/>
+      <w:r>
+        <w:t xml:space="preserve"> .  </w:t>
+      </w:r>
+      <w:r>
+        <w:sym w:font="Wingdings" w:char="F0E0"/>
+      </w:r>
+      <w:r>
+        <w:t xml:space="preserve"> Instalar a versão 2.2.0.</w:t>
+      </w:r>
+      <w:r>
+        <w:t xml:space="preserve"> no projeto de Domain </w:t>
+      </w:r>
+      <w:r>
+        <w:sym w:font="Wingdings" w:char="F0E0"/>
+      </w:r>
+      <w:r>
+        <w:br/>
+      </w:r>
+      <w:r>
+        <w:t>No projeto de repositor colocar &lt;</w:t>
+      </w:r>
+      <w:proofErr w:type="spellStart"/>
+      <w:r>
+        <w:t>PackageReference</w:t>
+      </w:r>
+      <w:proofErr w:type="spellEnd"/>
+      <w:r>
+        <w:t xml:space="preserve"> Include=”</w:t>
+      </w:r>
+      <w:proofErr w:type="spellStart"/>
+      <w:r>
+        <w:t>Microsoft.AspNetCore.Identity.EntityFrameworkCore</w:t>
+      </w:r>
+      <w:proofErr w:type="spellEnd"/>
+      <w:r>
+        <w:t xml:space="preserve">” </w:t>
+      </w:r>
+      <w:proofErr w:type="spellStart"/>
+      <w:r>
+        <w:t>Version</w:t>
+      </w:r>
+      <w:proofErr w:type="spellEnd"/>
+      <w:r>
+        <w:t>=”2.2.0”/&gt; dentro de ItemGroup</w:t>
+      </w:r>
+      <w:bookmarkStart w:id="0" w:name="_GoBack"/>
+      <w:bookmarkEnd w:id="0"/>
+    </w:p>
+    <w:p>
+      <w:pPr>
+        <w:pStyle w:val="PargrafodaLista"/>
         <w:ind w:left="1440"/>
       </w:pPr>
     </w:p>
@@ -2375,6 +2508,7 @@
         <w:rPr>
           <w:noProof/>
         </w:rPr>
+        <w:lastRenderedPageBreak/>
         <w:drawing>
           <wp:inline distT="0" distB="0" distL="0" distR="0" wp14:anchorId="7C25684D" wp14:editId="3A6DB527">
             <wp:extent cx="2905125" cy="1628775"/>
@@ -2469,10 +2603,13 @@
       </w:r>
       <w:proofErr w:type="spellEnd"/>
       <w:r>
-        <w:t xml:space="preserve"> ToastrService</w:t>
-      </w:r>
-      <w:bookmarkStart w:id="0" w:name="_GoBack"/>
-      <w:bookmarkEnd w:id="0"/>
+        <w:t xml:space="preserve"> </w:t>
+      </w:r>
+      <w:proofErr w:type="spellStart"/>
+      <w:r>
+        <w:t>ToastrService</w:t>
+      </w:r>
+      <w:proofErr w:type="spellEnd"/>
     </w:p>
     <w:p>
       <w:pPr>
@@ -2500,13 +2637,8 @@
           <w:numId w:val="1"/>
         </w:numPr>
       </w:pPr>
-      <w:proofErr w:type="spellStart"/>
-      <w:r>
-        <w:t>Baixar Extensõ</w:t>
-      </w:r>
-      <w:proofErr w:type="spellEnd"/>
-      <w:r>
-        <w:t>es:</w:t>
+      <w:r>
+        <w:t>Baixar Extensões:</w:t>
       </w:r>
     </w:p>
     <w:p>
@@ -2646,11 +2778,7 @@
       </w:r>
       <w:proofErr w:type="spellEnd"/>
       <w:r>
-        <w:t xml:space="preserve"> </w:t>
-      </w:r>
-      <w:r>
-        <w:lastRenderedPageBreak/>
-        <w:t xml:space="preserve">– </w:t>
+        <w:t xml:space="preserve"> – </w:t>
       </w:r>
       <w:proofErr w:type="spellStart"/>
       <w:r>
@@ -3083,6 +3211,7 @@
         <w:rPr>
           <w:noProof/>
         </w:rPr>
+        <w:lastRenderedPageBreak/>
         <w:t xml:space="preserve">App.component.ts </w:t>
       </w:r>
       <w:r>
@@ -3349,7 +3478,6 @@
         <w:rPr>
           <w:noProof/>
         </w:rPr>
-        <w:lastRenderedPageBreak/>
         <w:drawing>
           <wp:inline distT="0" distB="0" distL="0" distR="0" wp14:anchorId="4B2D9CA9" wp14:editId="45F7FF0A">
             <wp:extent cx="3467100" cy="857250"/>
@@ -3569,6 +3697,7 @@
         <w:rPr>
           <w:noProof/>
         </w:rPr>
+        <w:lastRenderedPageBreak/>
         <w:drawing>
           <wp:inline distT="0" distB="0" distL="0" distR="0" wp14:anchorId="3C5DC97C" wp14:editId="0F6FAE85">
             <wp:extent cx="3327095" cy="1790700"/>
@@ -3612,7 +3741,6 @@
         <w:rPr>
           <w:noProof/>
         </w:rPr>
-        <w:lastRenderedPageBreak/>
         <w:drawing>
           <wp:inline distT="0" distB="0" distL="0" distR="0" wp14:anchorId="3C3D5D42" wp14:editId="496664D5">
             <wp:extent cx="3305175" cy="1595454"/>

</xml_diff>

<commit_message>
Configurando a funcionalidade de registrar
</commit_message>
<xml_diff>
--- a/Configuração ambiente dotNet + angular.docx
+++ b/Configuração ambiente dotNet + angular.docx
@@ -2603,6 +2603,49 @@
           <w:numId w:val="1"/>
         </w:numPr>
       </w:pPr>
+      <w:r>
+        <w:t xml:space="preserve">Dentro do projeto </w:t>
+      </w:r>
+      <w:proofErr w:type="spellStart"/>
+      <w:r>
+        <w:t>ProAgil</w:t>
+      </w:r>
+      <w:proofErr w:type="spellEnd"/>
+      <w:r>
+        <w:t xml:space="preserve">-App </w:t>
+      </w:r>
+      <w:r>
+        <w:sym w:font="Wingdings" w:char="F0E0"/>
+      </w:r>
+      <w:r>
+        <w:t xml:space="preserve"> </w:t>
+      </w:r>
+      <w:bookmarkStart w:id="0" w:name="_GoBack"/>
+      <w:bookmarkEnd w:id="0"/>
+      <w:proofErr w:type="spellStart"/>
+      <w:r>
+        <w:t>npm</w:t>
+      </w:r>
+      <w:proofErr w:type="spellEnd"/>
+      <w:r>
+        <w:t xml:space="preserve"> </w:t>
+      </w:r>
+      <w:proofErr w:type="spellStart"/>
+      <w:r>
+        <w:t>install</w:t>
+      </w:r>
+      <w:proofErr w:type="spellEnd"/>
+      <w:r>
+        <w:t xml:space="preserve"> @auth0/angular-</w:t>
+      </w:r>
+      <w:proofErr w:type="spellStart"/>
+      <w:r>
+        <w:t>jwt</w:t>
+      </w:r>
+      <w:proofErr w:type="spellEnd"/>
+      <w:r>
+        <w:t xml:space="preserve">  </w:t>
+      </w:r>
     </w:p>
     <w:p>
       <w:pPr>
@@ -4858,8 +4901,6 @@
           <w:numId w:val="5"/>
         </w:numPr>
       </w:pPr>
-      <w:bookmarkStart w:id="0" w:name="_GoBack"/>
-      <w:bookmarkEnd w:id="0"/>
     </w:p>
     <w:sectPr>
       <w:pgSz w:w="11906" w:h="16838"/>

</xml_diff>

<commit_message>
Ajustes na autenticação e autorização. Uso do inject
</commit_message>
<xml_diff>
--- a/Configuração ambiente dotNet + angular.docx
+++ b/Configuração ambiente dotNet + angular.docx
@@ -2620,32 +2620,94 @@
       <w:r>
         <w:t xml:space="preserve"> </w:t>
       </w:r>
+      <w:proofErr w:type="spellStart"/>
+      <w:r>
+        <w:t>npm</w:t>
+      </w:r>
+      <w:proofErr w:type="spellEnd"/>
+      <w:r>
+        <w:t xml:space="preserve"> </w:t>
+      </w:r>
+      <w:proofErr w:type="spellStart"/>
+      <w:r>
+        <w:t>install</w:t>
+      </w:r>
+      <w:proofErr w:type="spellEnd"/>
+      <w:r>
+        <w:t xml:space="preserve"> @auth0/angular-</w:t>
+      </w:r>
+      <w:proofErr w:type="spellStart"/>
+      <w:r>
+        <w:t>jwt</w:t>
+      </w:r>
+      <w:proofErr w:type="spellEnd"/>
+      <w:r>
+        <w:t xml:space="preserve">  </w:t>
+      </w:r>
+    </w:p>
+    <w:p>
+      <w:pPr>
+        <w:pStyle w:val="PargrafodaLista"/>
+        <w:numPr>
+          <w:ilvl w:val="1"/>
+          <w:numId w:val="1"/>
+        </w:numPr>
+      </w:pPr>
+      <w:r>
+        <w:t xml:space="preserve">Dentro do projeto </w:t>
+      </w:r>
+      <w:proofErr w:type="spellStart"/>
+      <w:r>
+        <w:t>ProAgil</w:t>
+      </w:r>
+      <w:proofErr w:type="spellEnd"/>
+      <w:r>
+        <w:t xml:space="preserve">-App </w:t>
+      </w:r>
+      <w:r>
+        <w:sym w:font="Wingdings" w:char="F0E0"/>
+      </w:r>
+      <w:r>
+        <w:t xml:space="preserve"> Dentro da pasta </w:t>
+      </w:r>
+      <w:proofErr w:type="spellStart"/>
+      <w:r>
+        <w:t>Auth</w:t>
+      </w:r>
+      <w:proofErr w:type="spellEnd"/>
+      <w:r>
+        <w:t xml:space="preserve"> </w:t>
+      </w:r>
+      <w:r>
+        <w:sym w:font="Wingdings" w:char="F0E0"/>
+      </w:r>
+      <w:r>
+        <w:t xml:space="preserve"> </w:t>
+      </w:r>
+      <w:r>
+        <w:t xml:space="preserve"> </w:t>
+      </w:r>
+      <w:proofErr w:type="spellStart"/>
+      <w:r>
+        <w:t>n</w:t>
+      </w:r>
+      <w:r>
+        <w:t>g</w:t>
+      </w:r>
+      <w:proofErr w:type="spellEnd"/>
+      <w:r>
+        <w:t xml:space="preserve"> g </w:t>
+      </w:r>
+      <w:proofErr w:type="spellStart"/>
+      <w:r>
+        <w:t>g</w:t>
+      </w:r>
+      <w:proofErr w:type="spellEnd"/>
+      <w:r>
+        <w:t xml:space="preserve"> auth/auth</w:t>
+      </w:r>
       <w:bookmarkStart w:id="0" w:name="_GoBack"/>
       <w:bookmarkEnd w:id="0"/>
-      <w:proofErr w:type="spellStart"/>
-      <w:r>
-        <w:t>npm</w:t>
-      </w:r>
-      <w:proofErr w:type="spellEnd"/>
-      <w:r>
-        <w:t xml:space="preserve"> </w:t>
-      </w:r>
-      <w:proofErr w:type="spellStart"/>
-      <w:r>
-        <w:t>install</w:t>
-      </w:r>
-      <w:proofErr w:type="spellEnd"/>
-      <w:r>
-        <w:t xml:space="preserve"> @auth0/angular-</w:t>
-      </w:r>
-      <w:proofErr w:type="spellStart"/>
-      <w:r>
-        <w:t>jwt</w:t>
-      </w:r>
-      <w:proofErr w:type="spellEnd"/>
-      <w:r>
-        <w:t xml:space="preserve">  </w:t>
-      </w:r>
     </w:p>
     <w:p>
       <w:pPr>
@@ -3218,6 +3280,7 @@
         <w:rPr>
           <w:noProof/>
         </w:rPr>
+        <w:lastRenderedPageBreak/>
         <w:t xml:space="preserve">Dentro do SRC existe uma pasta APP, onde dentro dela existem 6 arquivos. </w:t>
       </w:r>
     </w:p>
@@ -3238,7 +3301,6 @@
         <w:rPr>
           <w:noProof/>
         </w:rPr>
-        <w:lastRenderedPageBreak/>
         <w:t xml:space="preserve">App.component.ts </w:t>
       </w:r>
       <w:r>
@@ -3678,6 +3740,7 @@
         <w:rPr>
           <w:noProof/>
         </w:rPr>
+        <w:lastRenderedPageBreak/>
         <w:drawing>
           <wp:inline distT="0" distB="0" distL="0" distR="0" wp14:anchorId="00B56F44" wp14:editId="33B82178">
             <wp:extent cx="3286125" cy="1554572"/>
@@ -3724,7 +3787,6 @@
         <w:rPr>
           <w:noProof/>
         </w:rPr>
-        <w:lastRenderedPageBreak/>
         <w:drawing>
           <wp:inline distT="0" distB="0" distL="0" distR="0" wp14:anchorId="3C5DC97C" wp14:editId="0F6FAE85">
             <wp:extent cx="3327095" cy="1790700"/>
@@ -3931,6 +3993,7 @@
         <w:rPr>
           <w:noProof/>
         </w:rPr>
+        <w:lastRenderedPageBreak/>
         <w:drawing>
           <wp:inline distT="0" distB="0" distL="0" distR="0" wp14:anchorId="60C5418E" wp14:editId="388B9B03">
             <wp:extent cx="5400040" cy="1060450"/>
@@ -4027,7 +4090,6 @@
         <w:rPr>
           <w:noProof/>
         </w:rPr>
-        <w:lastRenderedPageBreak/>
         <w:drawing>
           <wp:inline distT="0" distB="0" distL="0" distR="0" wp14:anchorId="4A8896EA" wp14:editId="72C8CDA9">
             <wp:extent cx="3752850" cy="2381250"/>
@@ -4080,6 +4142,7 @@
         <w:rPr>
           <w:noProof/>
         </w:rPr>
+        <w:lastRenderedPageBreak/>
         <mc:AlternateContent>
           <mc:Choice Requires="wps">
             <w:drawing>
@@ -4534,7 +4597,6 @@
         <w:rPr>
           <w:noProof/>
         </w:rPr>
-        <w:lastRenderedPageBreak/>
         <w:drawing>
           <wp:inline distT="0" distB="0" distL="0" distR="0" wp14:anchorId="58F9F38E" wp14:editId="0B7E7D94">
             <wp:extent cx="4772025" cy="1990725"/>
@@ -4584,6 +4646,7 @@
         </w:numPr>
       </w:pPr>
       <w:r>
+        <w:lastRenderedPageBreak/>
         <w:t xml:space="preserve">Para preencher um modal deve usar o </w:t>
       </w:r>
       <w:proofErr w:type="spellStart"/>
@@ -4759,7 +4822,6 @@
         </w:numPr>
       </w:pPr>
       <w:r>
-        <w:lastRenderedPageBreak/>
         <w:t>Quando se cria um componente dentro de outro componente, você tem que configura manualmente em app-</w:t>
       </w:r>
       <w:proofErr w:type="spellStart"/>
@@ -4835,6 +4897,7 @@
         <w:br/>
       </w:r>
       <w:r>
+        <w:lastRenderedPageBreak/>
         <w:br/>
       </w:r>
       <w:r>

</xml_diff>

<commit_message>
1- Criação do Componente EventoEdit; 2- Criação do HTML de EventoEdit; 3- Ajustes no TypeScript de EventoEdit
</commit_message>
<xml_diff>
--- a/Configuração ambiente dotNet + angular.docx
+++ b/Configuração ambiente dotNet + angular.docx
@@ -2682,32 +2682,24 @@
         <w:sym w:font="Wingdings" w:char="F0E0"/>
       </w:r>
       <w:r>
-        <w:t xml:space="preserve"> </w:t>
-      </w:r>
-      <w:r>
-        <w:t xml:space="preserve"> </w:t>
-      </w:r>
-      <w:proofErr w:type="spellStart"/>
-      <w:r>
-        <w:t>n</w:t>
-      </w:r>
+        <w:t xml:space="preserve">  </w:t>
+      </w:r>
+      <w:proofErr w:type="spellStart"/>
+      <w:r>
+        <w:t>ng</w:t>
+      </w:r>
+      <w:proofErr w:type="spellEnd"/>
+      <w:r>
+        <w:t xml:space="preserve"> g </w:t>
+      </w:r>
+      <w:proofErr w:type="spellStart"/>
       <w:r>
         <w:t>g</w:t>
       </w:r>
       <w:proofErr w:type="spellEnd"/>
       <w:r>
-        <w:t xml:space="preserve"> g </w:t>
-      </w:r>
-      <w:proofErr w:type="spellStart"/>
-      <w:r>
-        <w:t>g</w:t>
-      </w:r>
-      <w:proofErr w:type="spellEnd"/>
-      <w:r>
         <w:t xml:space="preserve"> auth/auth</w:t>
       </w:r>
-      <w:bookmarkStart w:id="0" w:name="_GoBack"/>
-      <w:bookmarkEnd w:id="0"/>
     </w:p>
     <w:p>
       <w:pPr>
@@ -2717,6 +2709,33 @@
           <w:numId w:val="1"/>
         </w:numPr>
       </w:pPr>
+      <w:r>
+        <w:t xml:space="preserve">Dentro do projeto </w:t>
+      </w:r>
+      <w:proofErr w:type="spellStart"/>
+      <w:r>
+        <w:t>ProAgil</w:t>
+      </w:r>
+      <w:proofErr w:type="spellEnd"/>
+      <w:r>
+        <w:t xml:space="preserve">-App </w:t>
+      </w:r>
+      <w:r>
+        <w:sym w:font="Wingdings" w:char="F0E0"/>
+      </w:r>
+      <w:r>
+        <w:t xml:space="preserve"> </w:t>
+      </w:r>
+      <w:proofErr w:type="spellStart"/>
+      <w:r>
+        <w:t>npm</w:t>
+      </w:r>
+      <w:proofErr w:type="spellEnd"/>
+      <w:r>
+        <w:t xml:space="preserve"> i ngx-mask</w:t>
+      </w:r>
+      <w:bookmarkStart w:id="0" w:name="_GoBack"/>
+      <w:bookmarkEnd w:id="0"/>
     </w:p>
     <w:p>
       <w:pPr>

</xml_diff>

<commit_message>
Mascara do dinheiro e mascara para colocar http:// na redes sociais
</commit_message>
<xml_diff>
--- a/Configuração ambiente dotNet + angular.docx
+++ b/Configuração ambiente dotNet + angular.docx
@@ -2732,7 +2732,57 @@
       </w:r>
       <w:proofErr w:type="spellEnd"/>
       <w:r>
-        <w:t xml:space="preserve"> i ngx-mask</w:t>
+        <w:t xml:space="preserve"> i </w:t>
+      </w:r>
+      <w:proofErr w:type="spellStart"/>
+      <w:r>
+        <w:t>ngx-mask</w:t>
+      </w:r>
+      <w:proofErr w:type="spellEnd"/>
+    </w:p>
+    <w:p>
+      <w:pPr>
+        <w:pStyle w:val="PargrafodaLista"/>
+        <w:numPr>
+          <w:ilvl w:val="1"/>
+          <w:numId w:val="1"/>
+        </w:numPr>
+      </w:pPr>
+      <w:r>
+        <w:t xml:space="preserve">Dentro do projeto </w:t>
+      </w:r>
+      <w:proofErr w:type="spellStart"/>
+      <w:r>
+        <w:t>ProAgil</w:t>
+      </w:r>
+      <w:proofErr w:type="spellEnd"/>
+      <w:r>
+        <w:t xml:space="preserve">-App </w:t>
+      </w:r>
+      <w:r>
+        <w:sym w:font="Wingdings" w:char="F0E0"/>
+      </w:r>
+      <w:r>
+        <w:t xml:space="preserve"> </w:t>
+      </w:r>
+      <w:proofErr w:type="spellStart"/>
+      <w:r>
+        <w:t>npm</w:t>
+      </w:r>
+      <w:proofErr w:type="spellEnd"/>
+      <w:r>
+        <w:t xml:space="preserve"> i </w:t>
+      </w:r>
+      <w:proofErr w:type="spellStart"/>
+      <w:r>
+        <w:t>ngx</w:t>
+      </w:r>
+      <w:r>
+        <w:t>-currency</w:t>
+      </w:r>
+      <w:proofErr w:type="spellEnd"/>
+      <w:r>
+        <w:t xml:space="preserve">   (Mascara de dinheiro)</w:t>
       </w:r>
       <w:bookmarkStart w:id="0" w:name="_GoBack"/>
       <w:bookmarkEnd w:id="0"/>
@@ -2741,6 +2791,15 @@
       <w:pPr>
         <w:pStyle w:val="PargrafodaLista"/>
         <w:numPr>
+          <w:ilvl w:val="1"/>
+          <w:numId w:val="1"/>
+        </w:numPr>
+      </w:pPr>
+    </w:p>
+    <w:p>
+      <w:pPr>
+        <w:pStyle w:val="PargrafodaLista"/>
+        <w:numPr>
           <w:ilvl w:val="0"/>
           <w:numId w:val="1"/>
         </w:numPr>
@@ -3280,6 +3339,7 @@
         <w:rPr>
           <w:noProof/>
         </w:rPr>
+        <w:lastRenderedPageBreak/>
         <w:t>Pasta SRC possue a raiz do projeto.</w:t>
       </w:r>
     </w:p>
@@ -3299,7 +3359,6 @@
         <w:rPr>
           <w:noProof/>
         </w:rPr>
-        <w:lastRenderedPageBreak/>
         <w:t xml:space="preserve">Dentro do SRC existe uma pasta APP, onde dentro dela existem 6 arquivos. </w:t>
       </w:r>
     </w:p>

</xml_diff>